<commit_message>
update templates for excel
</commit_message>
<xml_diff>
--- a/Courses/Computer-Modeling-and-IT/Computer-Modeling-and-IT-5-Class/27-Charts-and-Layout-of-Cells-and-Data/27-Charts-and-Layout-of-Cells-and-Data-Exercises.docx
+++ b/Courses/Computer-Modeling-and-IT/Computer-Modeling-and-IT-5-Class/27-Charts-and-Layout-of-Cells-and-Data/27-Charts-and-Layout-of-Cells-and-Data-Exercises.docx
@@ -13,6 +13,8 @@
           <w:lang w:val="bg-BG"/>
         </w:rPr>
       </w:pPr>
+      <w:bookmarkStart w:id="0" w:name="_GoBack"/>
+      <w:bookmarkEnd w:id="0"/>
       <w:r>
         <w:rPr>
           <w:noProof/>
@@ -29,7 +31,7 @@
       <w:r>
         <w:rPr>
           <w:bCs/>
-          <w:lang w:val="ru-RU"/>
+          <w:lang w:val="bg-BG"/>
         </w:rPr>
         <w:t>Диаграми и оформление на клетки</w:t>
       </w:r>
@@ -46,7 +48,10 @@
         <w:rPr>
           <w:lang w:val="bg-BG"/>
         </w:rPr>
-        <w:t>Състояние на настоящия учебен материал:</w:t>
+        <w:t>Състояние на настоящия учебен материал</w:t>
+      </w:r>
+      <w:r>
+        <w:t>:</w:t>
       </w:r>
     </w:p>
     <w:p>
@@ -55,36 +60,61 @@
         <w:ind w:firstLine="357"/>
         <w:rPr>
           <w:noProof/>
+          <w:lang w:val="bg-BG"/>
         </w:rPr>
       </w:pPr>
       <w:r>
         <w:rPr>
           <w:noProof/>
         </w:rPr>
-        <w:pict w14:anchorId="0DF8F997">
-          <v:shapetype id="_x0000_t75" coordsize="21600,21600" o:spt="75" o:preferrelative="t" path="m@4@5l@4@11@9@11@9@5xe" filled="f" stroked="f">
-            <v:stroke joinstyle="miter"/>
-            <v:formulas>
-              <v:f eqn="if lineDrawn pixelLineWidth 0"/>
-              <v:f eqn="sum @0 1 0"/>
-              <v:f eqn="sum 0 0 @1"/>
-              <v:f eqn="prod @2 1 2"/>
-              <v:f eqn="prod @3 21600 pixelWidth"/>
-              <v:f eqn="prod @3 21600 pixelHeight"/>
-              <v:f eqn="sum @0 0 1"/>
-              <v:f eqn="prod @6 1 2"/>
-              <v:f eqn="prod @7 21600 pixelWidth"/>
-              <v:f eqn="sum @8 21600 0"/>
-              <v:f eqn="prod @7 21600 pixelHeight"/>
-              <v:f eqn="sum @10 21600 0"/>
-            </v:formulas>
-            <v:path o:extrusionok="f" gradientshapeok="t" o:connecttype="rect"/>
-            <o:lock v:ext="edit" aspectratio="t"/>
-          </v:shapetype>
-          <v:shape id="_x0000_i1026" type="#_x0000_t75" style="width:105pt;height:47.25pt">
-            <v:imagedata r:id="rId8" o:title="Status-For-Review"/>
-          </v:shape>
-        </w:pict>
+        <w:drawing>
+          <wp:inline distT="0" distB="0" distL="0" distR="0" wp14:anchorId="6E154BA8" wp14:editId="71884EB8">
+            <wp:extent cx="1330960" cy="600710"/>
+            <wp:effectExtent l="0" t="0" r="2540" b="8890"/>
+            <wp:docPr id="25" name="Picture 25" descr="Status-For-Review"/>
+            <wp:cNvGraphicFramePr>
+              <a:graphicFrameLocks xmlns:a="http://schemas.openxmlformats.org/drawingml/2006/main" noChangeAspect="1"/>
+            </wp:cNvGraphicFramePr>
+            <a:graphic xmlns:a="http://schemas.openxmlformats.org/drawingml/2006/main">
+              <a:graphicData uri="http://schemas.openxmlformats.org/drawingml/2006/picture">
+                <pic:pic xmlns:pic="http://schemas.openxmlformats.org/drawingml/2006/picture">
+                  <pic:nvPicPr>
+                    <pic:cNvPr id="0" name="Picture 1" descr="Status-For-Review"/>
+                    <pic:cNvPicPr>
+                      <a:picLocks noChangeAspect="1" noChangeArrowheads="1"/>
+                    </pic:cNvPicPr>
+                  </pic:nvPicPr>
+                  <pic:blipFill>
+                    <a:blip r:embed="rId8" cstate="print">
+                      <a:extLst>
+                        <a:ext uri="{28A0092B-C50C-407E-A947-70E740481C1C}">
+                          <a14:useLocalDpi xmlns:a14="http://schemas.microsoft.com/office/drawing/2010/main" val="0"/>
+                        </a:ext>
+                      </a:extLst>
+                    </a:blip>
+                    <a:srcRect/>
+                    <a:stretch>
+                      <a:fillRect/>
+                    </a:stretch>
+                  </pic:blipFill>
+                  <pic:spPr bwMode="auto">
+                    <a:xfrm>
+                      <a:off x="0" y="0"/>
+                      <a:ext cx="1330960" cy="600710"/>
+                    </a:xfrm>
+                    <a:prstGeom prst="rect">
+                      <a:avLst/>
+                    </a:prstGeom>
+                    <a:noFill/>
+                    <a:ln>
+                      <a:noFill/>
+                    </a:ln>
+                  </pic:spPr>
+                </pic:pic>
+              </a:graphicData>
+            </a:graphic>
+          </wp:inline>
+        </w:drawing>
       </w:r>
     </w:p>
     <w:p>
@@ -97,10 +127,14 @@
         <w:ind w:left="426" w:hanging="426"/>
       </w:pPr>
       <w:r>
-        <w:t>Въпроси:</w:t>
-      </w:r>
-      <w:bookmarkStart w:id="0" w:name="_GoBack"/>
-      <w:bookmarkEnd w:id="0"/>
+        <w:t>Въпроси</w:t>
+      </w:r>
+      <w:r>
+        <w:rPr>
+          <w:lang w:val="en-US"/>
+        </w:rPr>
+        <w:t>:</w:t>
+      </w:r>
     </w:p>
     <w:p>
       <w:pPr>
@@ -128,9 +162,6 @@
         <w:t>данни</w:t>
       </w:r>
       <w:r>
-        <w:rPr>
-          <w:lang w:val="bg-BG"/>
-        </w:rPr>
         <w:t>?</w:t>
       </w:r>
     </w:p>
@@ -163,7 +194,19 @@
         <w:rPr>
           <w:lang w:val="bg-BG"/>
         </w:rPr>
-        <w:t xml:space="preserve"> на ел. таблици.</w:t>
+        <w:t xml:space="preserve"> на ел</w:t>
+      </w:r>
+      <w:r>
+        <w:t xml:space="preserve">. </w:t>
+      </w:r>
+      <w:r>
+        <w:rPr>
+          <w:lang w:val="bg-BG"/>
+        </w:rPr>
+        <w:t>таблици</w:t>
+      </w:r>
+      <w:r>
+        <w:t>.</w:t>
       </w:r>
     </w:p>
     <w:p>
@@ -195,7 +238,19 @@
         <w:rPr>
           <w:lang w:val="bg-BG"/>
         </w:rPr>
-        <w:t xml:space="preserve"> на ел. таблици?</w:t>
+        <w:t xml:space="preserve"> на ел</w:t>
+      </w:r>
+      <w:r>
+        <w:t xml:space="preserve">. </w:t>
+      </w:r>
+      <w:r>
+        <w:rPr>
+          <w:lang w:val="bg-BG"/>
+        </w:rPr>
+        <w:t>таблици</w:t>
+      </w:r>
+      <w:r>
+        <w:t>?</w:t>
       </w:r>
     </w:p>
     <w:p>
@@ -224,9 +279,6 @@
         <w:t>адрес на клетка</w:t>
       </w:r>
       <w:r>
-        <w:rPr>
-          <w:lang w:val="bg-BG"/>
-        </w:rPr>
         <w:t>?</w:t>
       </w:r>
     </w:p>
@@ -317,9 +369,6 @@
         <w:t>диаграмите</w:t>
       </w:r>
       <w:r>
-        <w:rPr>
-          <w:lang w:val="bg-BG"/>
-        </w:rPr>
         <w:t>?</w:t>
       </w:r>
     </w:p>
@@ -352,7 +401,10 @@
         <w:rPr>
           <w:lang w:val="bg-BG"/>
         </w:rPr>
-        <w:t xml:space="preserve"> на диаграмите?</w:t>
+        <w:t xml:space="preserve"> на диаграмите</w:t>
+      </w:r>
+      <w:r>
+        <w:t>?</w:t>
       </w:r>
     </w:p>
     <w:p>
@@ -391,13 +443,7 @@
         <w:rPr>
           <w:lang w:val="bg-BG"/>
         </w:rPr>
-        <w:t xml:space="preserve"> </w:t>
-      </w:r>
-      <w:r>
-        <w:rPr>
-          <w:lang w:val="bg-BG"/>
-        </w:rPr>
-        <w:t>видове</w:t>
+        <w:t xml:space="preserve"> видове</w:t>
       </w:r>
       <w:r>
         <w:rPr>
@@ -410,7 +456,10 @@
         <w:rPr>
           <w:lang w:val="bg-BG"/>
         </w:rPr>
-        <w:t xml:space="preserve"> има?</w:t>
+        <w:t xml:space="preserve"> има</w:t>
+      </w:r>
+      <w:r>
+        <w:t>?</w:t>
       </w:r>
     </w:p>
     <w:p>
@@ -423,7 +472,13 @@
         <w:ind w:left="786" w:hanging="786"/>
       </w:pPr>
       <w:r>
-        <w:t>Задачи:</w:t>
+        <w:t>Задачи</w:t>
+      </w:r>
+      <w:r>
+        <w:rPr>
+          <w:lang w:val="en-US"/>
+        </w:rPr>
+        <w:t>:</w:t>
       </w:r>
     </w:p>
     <w:p>
@@ -434,9 +489,6 @@
         </w:rPr>
       </w:pPr>
       <w:r>
-        <w:rPr>
-          <w:lang w:val="bg-BG"/>
-        </w:rPr>
         <w:t xml:space="preserve">1. </w:t>
       </w:r>
       <w:r>
@@ -447,11 +499,19 @@
       </w:r>
     </w:p>
     <w:p>
-      <w:r>
-        <w:rPr>
-          <w:lang w:val="bg-BG"/>
-        </w:rPr>
-        <w:t xml:space="preserve">Създайте таблица, </w:t>
+      <w:pPr>
+        <w:rPr>
+          <w:lang w:val="bg-BG"/>
+        </w:rPr>
+      </w:pPr>
+      <w:r>
+        <w:rPr>
+          <w:lang w:val="bg-BG"/>
+        </w:rPr>
+        <w:t>Създайте таблица</w:t>
+      </w:r>
+      <w:r>
+        <w:t xml:space="preserve">, </w:t>
       </w:r>
       <w:r>
         <w:rPr>
@@ -461,10 +521,13 @@
         <w:t>подобна на снимката</w:t>
       </w:r>
       <w:r>
-        <w:rPr>
-          <w:lang w:val="bg-BG"/>
-        </w:rPr>
-        <w:t xml:space="preserve">. Потърсете в </w:t>
+        <w:t xml:space="preserve">. </w:t>
+      </w:r>
+      <w:r>
+        <w:rPr>
+          <w:lang w:val="bg-BG"/>
+        </w:rPr>
+        <w:t xml:space="preserve">Потърсете в </w:t>
       </w:r>
       <w:r>
         <w:rPr>
@@ -516,7 +579,10 @@
         <w:rPr>
           <w:lang w:val="bg-BG"/>
         </w:rPr>
-        <w:t xml:space="preserve"> и попълнете таблицата. </w:t>
+        <w:t xml:space="preserve"> и попълнете таблицата</w:t>
+      </w:r>
+      <w:r>
+        <w:t xml:space="preserve">. </w:t>
       </w:r>
       <w:r>
         <w:rPr>
@@ -578,10 +644,13 @@
         <w:t>ГГГГ</w:t>
       </w:r>
       <w:r>
-        <w:rPr>
-          <w:lang w:val="bg-BG"/>
-        </w:rPr>
-        <w:t xml:space="preserve">, а </w:t>
+        <w:t xml:space="preserve">, </w:t>
+      </w:r>
+      <w:r>
+        <w:rPr>
+          <w:lang w:val="bg-BG"/>
+        </w:rPr>
+        <w:t xml:space="preserve">а </w:t>
       </w:r>
       <w:r>
         <w:rPr>
@@ -607,7 +676,10 @@
         <w:rPr>
           <w:lang w:val="bg-BG"/>
         </w:rPr>
-        <w:t xml:space="preserve"> "</w:t>
+        <w:t xml:space="preserve"> </w:t>
+      </w:r>
+      <w:r>
+        <w:t>"</w:t>
       </w:r>
       <w:r>
         <w:rPr>
@@ -616,25 +688,22 @@
         <w:t>Bold</w:t>
       </w:r>
       <w:r>
-        <w:rPr>
-          <w:lang w:val="bg-BG"/>
-        </w:rPr>
-        <w:t>"</w:t>
-      </w:r>
-      <w:r>
-        <w:t>.</w:t>
+        <w:t>".</w:t>
       </w:r>
     </w:p>
     <w:p>
       <w:pPr>
         <w:jc w:val="center"/>
+        <w:rPr>
+          <w:lang w:val="bg-BG"/>
+        </w:rPr>
       </w:pPr>
       <w:r>
         <w:rPr>
           <w:noProof/>
         </w:rPr>
         <w:drawing>
-          <wp:inline distT="0" distB="0" distL="0" distR="0" wp14:anchorId="0B0E1A1E" wp14:editId="4A41A256">
+          <wp:inline distT="0" distB="0" distL="0" distR="0" wp14:anchorId="031547F5" wp14:editId="627621B2">
             <wp:extent cx="6626225" cy="2348230"/>
             <wp:effectExtent l="19050" t="19050" r="22225" b="13970"/>
             <wp:docPr id="2" name="Picture 2"/>
@@ -691,10 +760,13 @@
         </w:rPr>
       </w:pPr>
       <w:r>
-        <w:rPr>
-          <w:lang w:val="bg-BG"/>
-        </w:rPr>
-        <w:t>2. Диаграма за температурата в различни български градове</w:t>
+        <w:t xml:space="preserve">2. </w:t>
+      </w:r>
+      <w:r>
+        <w:rPr>
+          <w:lang w:val="bg-BG"/>
+        </w:rPr>
+        <w:t>Диаграма за температурата в различни български градове</w:t>
       </w:r>
     </w:p>
     <w:p>
@@ -707,19 +779,7 @@
         <w:rPr>
           <w:lang w:val="bg-BG"/>
         </w:rPr>
-        <w:t>Като изпо</w:t>
-      </w:r>
-      <w:r>
-        <w:rPr>
-          <w:lang w:val="bg-BG"/>
-        </w:rPr>
-        <w:t>л</w:t>
-      </w:r>
-      <w:r>
-        <w:rPr>
-          <w:lang w:val="bg-BG"/>
-        </w:rPr>
-        <w:t xml:space="preserve">звате попълнената </w:t>
+        <w:t xml:space="preserve">Като използвате попълнената </w:t>
       </w:r>
       <w:r>
         <w:rPr>
@@ -729,22 +789,13 @@
         <w:t>таблица от миналата задача</w:t>
       </w:r>
       <w:r>
-        <w:rPr>
-          <w:lang w:val="bg-BG"/>
-        </w:rPr>
-        <w:t>, изведе</w:t>
-      </w:r>
-      <w:r>
-        <w:rPr>
-          <w:lang w:val="bg-BG"/>
-        </w:rPr>
-        <w:t>те</w:t>
-      </w:r>
-      <w:r>
-        <w:rPr>
-          <w:lang w:val="bg-BG"/>
-        </w:rPr>
-        <w:t xml:space="preserve"> </w:t>
+        <w:t xml:space="preserve">, </w:t>
+      </w:r>
+      <w:r>
+        <w:rPr>
+          <w:lang w:val="bg-BG"/>
+        </w:rPr>
+        <w:t xml:space="preserve">изведете </w:t>
       </w:r>
       <w:r>
         <w:rPr>
@@ -754,10 +805,13 @@
         <w:t>подходяща диаграма</w:t>
       </w:r>
       <w:r>
-        <w:rPr>
-          <w:lang w:val="bg-BG"/>
-        </w:rPr>
-        <w:t xml:space="preserve">. Диаграмата трябва </w:t>
+        <w:t xml:space="preserve">. </w:t>
+      </w:r>
+      <w:r>
+        <w:rPr>
+          <w:lang w:val="bg-BG"/>
+        </w:rPr>
+        <w:t xml:space="preserve">Диаграмата трябва </w:t>
       </w:r>
       <w:r>
         <w:rPr>
@@ -783,7 +837,10 @@
         <w:rPr>
           <w:lang w:val="bg-BG"/>
         </w:rPr>
-        <w:t xml:space="preserve"> от таблицата.</w:t>
+        <w:t xml:space="preserve"> от таблицата</w:t>
+      </w:r>
+      <w:r>
+        <w:t>.</w:t>
       </w:r>
     </w:p>
     <w:p>
@@ -794,10 +851,13 @@
         </w:rPr>
       </w:pPr>
       <w:r>
-        <w:rPr>
-          <w:lang w:val="bg-BG"/>
-        </w:rPr>
-        <w:t>3. Учителски дневник</w:t>
+        <w:t xml:space="preserve">3. </w:t>
+      </w:r>
+      <w:r>
+        <w:rPr>
+          <w:lang w:val="bg-BG"/>
+        </w:rPr>
+        <w:t>Учителски дневник</w:t>
       </w:r>
     </w:p>
     <w:p>
@@ -823,7 +883,10 @@
         <w:rPr>
           <w:lang w:val="bg-BG"/>
         </w:rPr>
-        <w:t xml:space="preserve"> таблица, </w:t>
+        <w:t xml:space="preserve"> таблица</w:t>
+      </w:r>
+      <w:r>
+        <w:t xml:space="preserve">, </w:t>
       </w:r>
       <w:r>
         <w:rPr>
@@ -833,10 +896,13 @@
         <w:t>подобна на снимката</w:t>
       </w:r>
       <w:r>
-        <w:rPr>
-          <w:lang w:val="bg-BG"/>
-        </w:rPr>
-        <w:t xml:space="preserve">. Попълнете я с </w:t>
+        <w:t xml:space="preserve">. </w:t>
+      </w:r>
+      <w:r>
+        <w:rPr>
+          <w:lang w:val="bg-BG"/>
+        </w:rPr>
+        <w:t xml:space="preserve">Попълнете я с </w:t>
       </w:r>
       <w:r>
         <w:rPr>
@@ -846,10 +912,13 @@
         <w:t>избрана от вас информация</w:t>
       </w:r>
       <w:r>
-        <w:rPr>
-          <w:lang w:val="bg-BG"/>
-        </w:rPr>
-        <w:t xml:space="preserve">. Под секцията ученик се изписва </w:t>
+        <w:t xml:space="preserve">. </w:t>
+      </w:r>
+      <w:r>
+        <w:rPr>
+          <w:lang w:val="bg-BG"/>
+        </w:rPr>
+        <w:t xml:space="preserve">Под секцията ученик се изписва </w:t>
       </w:r>
       <w:r>
         <w:rPr>
@@ -875,7 +944,16 @@
         <w:rPr>
           <w:lang w:val="bg-BG"/>
         </w:rPr>
-        <w:t xml:space="preserve"> на ученика, а оценката трябва да е </w:t>
+        <w:t xml:space="preserve"> на ученика</w:t>
+      </w:r>
+      <w:r>
+        <w:t xml:space="preserve">, </w:t>
+      </w:r>
+      <w:r>
+        <w:rPr>
+          <w:lang w:val="bg-BG"/>
+        </w:rPr>
+        <w:t xml:space="preserve">а оценката трябва да е </w:t>
       </w:r>
       <w:r>
         <w:rPr>
@@ -893,28 +971,32 @@
       <w:r>
         <w:rPr>
           <w:b/>
-          <w:lang w:val="bg-BG"/>
         </w:rPr>
         <w:t>2</w:t>
       </w:r>
       <w:r>
-        <w:rPr>
-          <w:lang w:val="bg-BG"/>
-        </w:rPr>
-        <w:t xml:space="preserve"> до </w:t>
+        <w:t xml:space="preserve"> </w:t>
+      </w:r>
+      <w:r>
+        <w:rPr>
+          <w:lang w:val="bg-BG"/>
+        </w:rPr>
+        <w:t xml:space="preserve">до </w:t>
       </w:r>
       <w:r>
         <w:rPr>
           <w:b/>
-          <w:lang w:val="bg-BG"/>
         </w:rPr>
         <w:t>6</w:t>
       </w:r>
       <w:r>
-        <w:rPr>
-          <w:lang w:val="bg-BG"/>
-        </w:rPr>
-        <w:t xml:space="preserve">. Накрая трябва да направите </w:t>
+        <w:t xml:space="preserve">. </w:t>
+      </w:r>
+      <w:r>
+        <w:rPr>
+          <w:lang w:val="bg-BG"/>
+        </w:rPr>
+        <w:t xml:space="preserve">Накрая трябва да направите </w:t>
       </w:r>
       <w:r>
         <w:rPr>
@@ -927,13 +1009,10 @@
         <w:rPr>
           <w:lang w:val="bg-BG"/>
         </w:rPr>
-        <w:t xml:space="preserve"> с всички</w:t>
-      </w:r>
-      <w:r>
-        <w:rPr>
-          <w:lang w:val="bg-BG"/>
-        </w:rPr>
-        <w:t xml:space="preserve"> ученици.</w:t>
+        <w:t xml:space="preserve"> с всички ученици</w:t>
+      </w:r>
+      <w:r>
+        <w:t>.</w:t>
       </w:r>
     </w:p>
     <w:p>
@@ -949,7 +1028,7 @@
         </w:rPr>
         <w:lastRenderedPageBreak/>
         <w:drawing>
-          <wp:inline distT="0" distB="0" distL="0" distR="0" wp14:anchorId="1A81B21D" wp14:editId="3787DC97">
+          <wp:inline distT="0" distB="0" distL="0" distR="0" wp14:anchorId="68F7A37F" wp14:editId="7F483D50">
             <wp:extent cx="4667415" cy="2522685"/>
             <wp:effectExtent l="19050" t="19050" r="19050" b="11430"/>
             <wp:docPr id="1" name="Picture 1"/>
@@ -1006,10 +1085,25 @@
         </w:rPr>
       </w:pPr>
       <w:r>
-        <w:rPr>
-          <w:lang w:val="bg-BG"/>
-        </w:rPr>
-        <w:t>4. Ветеринарна клиника "Щастие"</w:t>
+        <w:t xml:space="preserve">4. </w:t>
+      </w:r>
+      <w:r>
+        <w:rPr>
+          <w:lang w:val="bg-BG"/>
+        </w:rPr>
+        <w:t xml:space="preserve">Ветеринарна клиника </w:t>
+      </w:r>
+      <w:r>
+        <w:t>"</w:t>
+      </w:r>
+      <w:r>
+        <w:rPr>
+          <w:lang w:val="bg-BG"/>
+        </w:rPr>
+        <w:t>Щастие</w:t>
+      </w:r>
+      <w:r>
+        <w:t>"</w:t>
       </w:r>
     </w:p>
     <w:p>
@@ -1047,12 +1141,12 @@
         <w:t>броя животни във ветеринарна клиника</w:t>
       </w:r>
       <w:r>
+        <w:rPr>
+          <w:lang w:val="bg-BG"/>
+        </w:rPr>
         <w:t xml:space="preserve"> </w:t>
       </w:r>
       <w:r>
-        <w:rPr>
-          <w:lang w:val="bg-BG"/>
-        </w:rPr>
         <w:t>"</w:t>
       </w:r>
       <w:r>
@@ -1063,16 +1157,13 @@
         <w:t>Щастие</w:t>
       </w:r>
       <w:r>
-        <w:rPr>
-          <w:lang w:val="bg-BG"/>
-        </w:rPr>
-        <w:t>". Накрая</w:t>
-      </w:r>
-      <w:r>
-        <w:rPr>
-          <w:lang w:val="bg-BG"/>
-        </w:rPr>
-        <w:t xml:space="preserve"> </w:t>
+        <w:t xml:space="preserve">". </w:t>
+      </w:r>
+      <w:r>
+        <w:rPr>
+          <w:lang w:val="bg-BG"/>
+        </w:rPr>
+        <w:t xml:space="preserve">Накрая </w:t>
       </w:r>
       <w:r>
         <w:rPr>
@@ -1082,28 +1173,13 @@
         <w:t>изведете кръгова диаграма</w:t>
       </w:r>
       <w:r>
-        <w:rPr>
-          <w:lang w:val="bg-BG"/>
-        </w:rPr>
-        <w:t>.</w:t>
-      </w:r>
-      <w:r>
-        <w:rPr>
-          <w:lang w:val="bg-BG"/>
-        </w:rPr>
-        <w:t xml:space="preserve"> </w:t>
-      </w:r>
-      <w:r>
-        <w:rPr>
-          <w:lang w:val="bg-BG"/>
-        </w:rPr>
-        <w:t>Т</w:t>
-      </w:r>
-      <w:r>
-        <w:rPr>
-          <w:lang w:val="bg-BG"/>
-        </w:rPr>
-        <w:t xml:space="preserve">рябва да изглежда </w:t>
+        <w:t xml:space="preserve">. </w:t>
+      </w:r>
+      <w:r>
+        <w:rPr>
+          <w:lang w:val="bg-BG"/>
+        </w:rPr>
+        <w:t xml:space="preserve">Трябва да изглежда </w:t>
       </w:r>
       <w:r>
         <w:rPr>
@@ -1113,9 +1189,6 @@
         <w:t>подобно на снимката</w:t>
       </w:r>
       <w:r>
-        <w:rPr>
-          <w:lang w:val="bg-BG"/>
-        </w:rPr>
         <w:t>.</w:t>
       </w:r>
     </w:p>
@@ -1131,7 +1204,7 @@
           <w:noProof/>
         </w:rPr>
         <w:drawing>
-          <wp:inline distT="0" distB="0" distL="0" distR="0" wp14:anchorId="508AAA96" wp14:editId="009C2F0B">
+          <wp:inline distT="0" distB="0" distL="0" distR="0" wp14:anchorId="116521C6" wp14:editId="6FCD5835">
             <wp:extent cx="6626225" cy="3707130"/>
             <wp:effectExtent l="19050" t="19050" r="22225" b="26670"/>
             <wp:docPr id="3" name="Picture 3"/>
@@ -1180,7 +1253,16 @@
         </w:drawing>
       </w:r>
     </w:p>
+    <w:p>
+      <w:pPr>
+        <w:rPr>
+          <w:lang w:val="bg-BG"/>
+        </w:rPr>
+      </w:pPr>
+    </w:p>
     <w:sectPr>
+      <w:headerReference w:type="default" r:id="rId12"/>
+      <w:footerReference w:type="default" r:id="rId13"/>
       <w:pgSz w:w="11909" w:h="16834" w:code="9"/>
       <w:pgMar w:top="567" w:right="737" w:bottom="680" w:left="737" w:header="567" w:footer="510" w:gutter="0"/>
       <w:cols w:space="720"/>
@@ -1215,6 +1297,1146 @@
 </w:endnotes>
 </file>
 
+<file path=word/footer1.xml><?xml version="1.0" encoding="utf-8"?>
+<w:ftr xmlns:wpc="http://schemas.microsoft.com/office/word/2010/wordprocessingCanvas" xmlns:cx="http://schemas.microsoft.com/office/drawing/2014/chartex" xmlns:cx1="http://schemas.microsoft.com/office/drawing/2015/9/8/chartex" xmlns:mc="http://schemas.openxmlformats.org/markup-compatibility/2006" xmlns:o="urn:schemas-microsoft-com:office:office" xmlns:r="http://schemas.openxmlformats.org/officeDocument/2006/relationships" xmlns:m="http://schemas.openxmlformats.org/officeDocument/2006/math" xmlns:v="urn:schemas-microsoft-com:vml" xmlns:wp14="http://schemas.microsoft.com/office/word/2010/wordprocessingDrawing" xmlns:wp="http://schemas.openxmlformats.org/drawingml/2006/wordprocessingDrawing" xmlns:w10="urn:schemas-microsoft-com:office:word" xmlns:w="http://schemas.openxmlformats.org/wordprocessingml/2006/main" xmlns:w14="http://schemas.microsoft.com/office/word/2010/wordml" xmlns:w15="http://schemas.microsoft.com/office/word/2012/wordml" xmlns:w16se="http://schemas.microsoft.com/office/word/2015/wordml/symex" xmlns:wpg="http://schemas.microsoft.com/office/word/2010/wordprocessingGroup" xmlns:wpi="http://schemas.microsoft.com/office/word/2010/wordprocessingInk" xmlns:wne="http://schemas.microsoft.com/office/word/2006/wordml" xmlns:wps="http://schemas.microsoft.com/office/word/2010/wordprocessingShape" mc:Ignorable="w14 w15 w16se wp14">
+  <w:p>
+    <w:pPr>
+      <w:pStyle w:val="Footer"/>
+      <w:rPr>
+        <w:lang w:val="bg-BG"/>
+      </w:rPr>
+    </w:pPr>
+    <w:r>
+      <w:rPr>
+        <w:noProof/>
+      </w:rPr>
+      <mc:AlternateContent>
+        <mc:Choice Requires="wps">
+          <w:drawing>
+            <wp:anchor distT="0" distB="0" distL="114300" distR="114300" simplePos="0" relativeHeight="251660288" behindDoc="0" locked="0" layoutInCell="1" allowOverlap="1" wp14:anchorId="7ACB1FAE" wp14:editId="29A37053">
+              <wp:simplePos x="0" y="0"/>
+              <wp:positionH relativeFrom="column">
+                <wp:posOffset>1284605</wp:posOffset>
+              </wp:positionH>
+              <wp:positionV relativeFrom="paragraph">
+                <wp:posOffset>88363</wp:posOffset>
+              </wp:positionV>
+              <wp:extent cx="5320567" cy="513715"/>
+              <wp:effectExtent l="0" t="0" r="0" b="635"/>
+              <wp:wrapNone/>
+              <wp:docPr id="16" name="Text Box 16"/>
+              <wp:cNvGraphicFramePr>
+                <a:graphicFrameLocks xmlns:a="http://schemas.openxmlformats.org/drawingml/2006/main"/>
+              </wp:cNvGraphicFramePr>
+              <a:graphic xmlns:a="http://schemas.openxmlformats.org/drawingml/2006/main">
+                <a:graphicData uri="http://schemas.microsoft.com/office/word/2010/wordprocessingShape">
+                  <wps:wsp>
+                    <wps:cNvSpPr txBox="1">
+                      <a:spLocks noChangeArrowheads="1"/>
+                    </wps:cNvSpPr>
+                    <wps:spPr bwMode="auto">
+                      <a:xfrm>
+                        <a:off x="0" y="0"/>
+                        <a:ext cx="5320567" cy="513715"/>
+                      </a:xfrm>
+                      <a:prstGeom prst="rect">
+                        <a:avLst/>
+                      </a:prstGeom>
+                      <a:noFill/>
+                      <a:ln w="9525">
+                        <a:noFill/>
+                        <a:miter lim="800000"/>
+                        <a:headEnd/>
+                        <a:tailEnd/>
+                      </a:ln>
+                    </wps:spPr>
+                    <wps:txbx>
+                      <w:txbxContent>
+                        <w:p>
+                          <w:pPr>
+                            <w:spacing w:before="60" w:after="60" w:line="240" w:lineRule="auto"/>
+                            <w:jc w:val="both"/>
+                            <w:rPr>
+                              <w:sz w:val="17"/>
+                              <w:szCs w:val="17"/>
+                              <w:lang w:val="ru-RU"/>
+                            </w:rPr>
+                          </w:pPr>
+                          <w:r>
+                            <w:rPr>
+                              <w:color w:val="595959" w:themeColor="text1" w:themeTint="A6"/>
+                              <w:sz w:val="17"/>
+                              <w:szCs w:val="17"/>
+                              <w:lang w:val="bg-BG"/>
+                            </w:rPr>
+                            <w:t>Проект</w:t>
+                          </w:r>
+                          <w:r>
+                            <w:rPr>
+                              <w:color w:val="595959" w:themeColor="text1" w:themeTint="A6"/>
+                              <w:sz w:val="17"/>
+                              <w:szCs w:val="17"/>
+                              <w:lang w:val="bg-BG"/>
+                            </w:rPr>
+                            <w:t xml:space="preserve"> "</w:t>
+                          </w:r>
+                          <w:r>
+                            <w:rPr>
+                              <w:color w:val="595959" w:themeColor="text1" w:themeTint="A6"/>
+                              <w:sz w:val="17"/>
+                              <w:szCs w:val="17"/>
+                              <w:lang w:val="bg-BG"/>
+                            </w:rPr>
+                            <w:t>Отворено учебно съдържание</w:t>
+                          </w:r>
+                          <w:r>
+                            <w:rPr>
+                              <w:color w:val="595959" w:themeColor="text1" w:themeTint="A6"/>
+                              <w:sz w:val="17"/>
+                              <w:szCs w:val="17"/>
+                              <w:lang w:val="bg-BG"/>
+                            </w:rPr>
+                            <w:t xml:space="preserve"> по програмиране и ИТ"</w:t>
+                          </w:r>
+                          <w:r>
+                            <w:rPr>
+                              <w:color w:val="595959" w:themeColor="text1" w:themeTint="A6"/>
+                              <w:sz w:val="17"/>
+                              <w:szCs w:val="17"/>
+                            </w:rPr>
+                            <w:t xml:space="preserve">, </w:t>
+                          </w:r>
+                          <w:r>
+                            <w:rPr>
+                              <w:color w:val="595959" w:themeColor="text1" w:themeTint="A6"/>
+                              <w:sz w:val="17"/>
+                              <w:szCs w:val="17"/>
+                              <w:lang w:val="bg-BG"/>
+                            </w:rPr>
+                            <w:t>СофтУни Фондация</w:t>
+                          </w:r>
+                          <w:r>
+                            <w:rPr>
+                              <w:color w:val="595959" w:themeColor="text1" w:themeTint="A6"/>
+                              <w:sz w:val="17"/>
+                              <w:szCs w:val="17"/>
+                              <w:lang w:val="ru-RU"/>
+                            </w:rPr>
+                            <w:t xml:space="preserve"> </w:t>
+                          </w:r>
+                          <w:r>
+                            <w:rPr>
+                              <w:color w:val="595959" w:themeColor="text1" w:themeTint="A6"/>
+                              <w:sz w:val="17"/>
+                              <w:szCs w:val="17"/>
+                              <w:lang w:val="bg-BG"/>
+                            </w:rPr>
+                            <w:t xml:space="preserve">(лиценз </w:t>
+                          </w:r>
+                          <w:r>
+                            <w:rPr>
+                              <w:color w:val="595959" w:themeColor="text1" w:themeTint="A6"/>
+                              <w:sz w:val="17"/>
+                              <w:szCs w:val="17"/>
+                            </w:rPr>
+                            <w:t>CC</w:t>
+                          </w:r>
+                          <w:r>
+                            <w:rPr>
+                              <w:color w:val="595959" w:themeColor="text1" w:themeTint="A6"/>
+                              <w:sz w:val="17"/>
+                              <w:szCs w:val="17"/>
+                              <w:lang w:val="ru-RU"/>
+                            </w:rPr>
+                            <w:t>-</w:t>
+                          </w:r>
+                          <w:r>
+                            <w:rPr>
+                              <w:color w:val="595959" w:themeColor="text1" w:themeTint="A6"/>
+                              <w:sz w:val="17"/>
+                              <w:szCs w:val="17"/>
+                            </w:rPr>
+                            <w:t>BY</w:t>
+                          </w:r>
+                          <w:r>
+                            <w:rPr>
+                              <w:color w:val="595959" w:themeColor="text1" w:themeTint="A6"/>
+                              <w:sz w:val="17"/>
+                              <w:szCs w:val="17"/>
+                              <w:lang w:val="ru-RU"/>
+                            </w:rPr>
+                            <w:t>-</w:t>
+                          </w:r>
+                          <w:r>
+                            <w:rPr>
+                              <w:color w:val="595959" w:themeColor="text1" w:themeTint="A6"/>
+                              <w:sz w:val="17"/>
+                              <w:szCs w:val="17"/>
+                            </w:rPr>
+                            <w:t>NC-</w:t>
+                          </w:r>
+                          <w:r>
+                            <w:rPr>
+                              <w:color w:val="595959" w:themeColor="text1" w:themeTint="A6"/>
+                              <w:sz w:val="17"/>
+                              <w:szCs w:val="17"/>
+                            </w:rPr>
+                            <w:t>SA</w:t>
+                          </w:r>
+                          <w:r>
+                            <w:rPr>
+                              <w:color w:val="595959" w:themeColor="text1" w:themeTint="A6"/>
+                              <w:sz w:val="17"/>
+                              <w:szCs w:val="17"/>
+                              <w:lang w:val="ru-RU"/>
+                            </w:rPr>
+                            <w:t>)</w:t>
+                          </w:r>
+                        </w:p>
+                        <w:p>
+                          <w:pPr>
+                            <w:spacing w:before="60" w:after="60" w:line="240" w:lineRule="auto"/>
+                            <w:jc w:val="both"/>
+                            <w:rPr>
+                              <w:noProof/>
+                              <w:color w:val="95B3D7" w:themeColor="accent1" w:themeTint="99"/>
+                              <w:sz w:val="17"/>
+                              <w:szCs w:val="17"/>
+                              <w:lang w:val="ru-RU"/>
+                            </w:rPr>
+                          </w:pPr>
+                          <w:hyperlink r:id="rId1" w:history="1">
+                            <w:r>
+                              <w:rPr>
+                                <w:rStyle w:val="Hyperlink"/>
+                                <w:noProof/>
+                                <w:color w:val="95B3D7" w:themeColor="accent1" w:themeTint="99"/>
+                                <w:sz w:val="17"/>
+                                <w:szCs w:val="17"/>
+                              </w:rPr>
+                              <w:t>https</w:t>
+                            </w:r>
+                            <w:r>
+                              <w:rPr>
+                                <w:rStyle w:val="Hyperlink"/>
+                                <w:noProof/>
+                                <w:color w:val="95B3D7" w:themeColor="accent1" w:themeTint="99"/>
+                                <w:sz w:val="17"/>
+                                <w:szCs w:val="17"/>
+                                <w:lang w:val="ru-RU"/>
+                              </w:rPr>
+                              <w:t>://</w:t>
+                            </w:r>
+                            <w:r>
+                              <w:rPr>
+                                <w:rStyle w:val="Hyperlink"/>
+                                <w:noProof/>
+                                <w:color w:val="95B3D7" w:themeColor="accent1" w:themeTint="99"/>
+                                <w:sz w:val="17"/>
+                                <w:szCs w:val="17"/>
+                              </w:rPr>
+                              <w:t>github</w:t>
+                            </w:r>
+                            <w:r>
+                              <w:rPr>
+                                <w:rStyle w:val="Hyperlink"/>
+                                <w:noProof/>
+                                <w:color w:val="95B3D7" w:themeColor="accent1" w:themeTint="99"/>
+                                <w:sz w:val="17"/>
+                                <w:szCs w:val="17"/>
+                                <w:lang w:val="ru-RU"/>
+                              </w:rPr>
+                              <w:t>.</w:t>
+                            </w:r>
+                            <w:r>
+                              <w:rPr>
+                                <w:rStyle w:val="Hyperlink"/>
+                                <w:noProof/>
+                                <w:color w:val="95B3D7" w:themeColor="accent1" w:themeTint="99"/>
+                                <w:sz w:val="17"/>
+                                <w:szCs w:val="17"/>
+                              </w:rPr>
+                              <w:t>com</w:t>
+                            </w:r>
+                            <w:r>
+                              <w:rPr>
+                                <w:rStyle w:val="Hyperlink"/>
+                                <w:noProof/>
+                                <w:color w:val="95B3D7" w:themeColor="accent1" w:themeTint="99"/>
+                                <w:sz w:val="17"/>
+                                <w:szCs w:val="17"/>
+                                <w:lang w:val="ru-RU"/>
+                              </w:rPr>
+                              <w:t>/</w:t>
+                            </w:r>
+                            <w:r>
+                              <w:rPr>
+                                <w:rStyle w:val="Hyperlink"/>
+                                <w:noProof/>
+                                <w:color w:val="95B3D7" w:themeColor="accent1" w:themeTint="99"/>
+                                <w:sz w:val="17"/>
+                                <w:szCs w:val="17"/>
+                              </w:rPr>
+                              <w:t>BG</w:t>
+                            </w:r>
+                            <w:r>
+                              <w:rPr>
+                                <w:rStyle w:val="Hyperlink"/>
+                                <w:noProof/>
+                                <w:color w:val="95B3D7" w:themeColor="accent1" w:themeTint="99"/>
+                                <w:sz w:val="17"/>
+                                <w:szCs w:val="17"/>
+                                <w:lang w:val="ru-RU"/>
+                              </w:rPr>
+                              <w:t>-</w:t>
+                            </w:r>
+                            <w:r>
+                              <w:rPr>
+                                <w:rStyle w:val="Hyperlink"/>
+                                <w:noProof/>
+                                <w:color w:val="95B3D7" w:themeColor="accent1" w:themeTint="99"/>
+                                <w:sz w:val="17"/>
+                                <w:szCs w:val="17"/>
+                              </w:rPr>
+                              <w:t>IT</w:t>
+                            </w:r>
+                            <w:r>
+                              <w:rPr>
+                                <w:rStyle w:val="Hyperlink"/>
+                                <w:noProof/>
+                                <w:color w:val="95B3D7" w:themeColor="accent1" w:themeTint="99"/>
+                                <w:sz w:val="17"/>
+                                <w:szCs w:val="17"/>
+                                <w:lang w:val="ru-RU"/>
+                              </w:rPr>
+                              <w:t>-</w:t>
+                            </w:r>
+                            <w:r>
+                              <w:rPr>
+                                <w:rStyle w:val="Hyperlink"/>
+                                <w:noProof/>
+                                <w:color w:val="95B3D7" w:themeColor="accent1" w:themeTint="99"/>
+                                <w:sz w:val="17"/>
+                                <w:szCs w:val="17"/>
+                              </w:rPr>
+                              <w:t>Edu</w:t>
+                            </w:r>
+                          </w:hyperlink>
+                        </w:p>
+                      </w:txbxContent>
+                    </wps:txbx>
+                    <wps:bodyPr rot="0" vert="horz" wrap="square" lIns="18000" tIns="43200" rIns="18000" bIns="18000" anchor="t" anchorCtr="0">
+                      <a:noAutofit/>
+                    </wps:bodyPr>
+                  </wps:wsp>
+                </a:graphicData>
+              </a:graphic>
+              <wp14:sizeRelH relativeFrom="page">
+                <wp14:pctWidth>0</wp14:pctWidth>
+              </wp14:sizeRelH>
+              <wp14:sizeRelV relativeFrom="page">
+                <wp14:pctHeight>0</wp14:pctHeight>
+              </wp14:sizeRelV>
+            </wp:anchor>
+          </w:drawing>
+        </mc:Choice>
+        <mc:Fallback>
+          <w:pict>
+            <v:shapetype w14:anchorId="7ACB1FAE" id="_x0000_t202" coordsize="21600,21600" o:spt="202" path="m,l,21600r21600,l21600,xe">
+              <v:stroke joinstyle="miter"/>
+              <v:path gradientshapeok="t" o:connecttype="rect"/>
+            </v:shapetype>
+            <v:shape id="Text Box 16" o:spid="_x0000_s1026" type="#_x0000_t202" style="position:absolute;margin-left:101.15pt;margin-top:6.95pt;width:418.95pt;height:40.45pt;z-index:251660288;visibility:visible;mso-wrap-style:square;mso-width-percent:0;mso-height-percent:0;mso-wrap-distance-left:9pt;mso-wrap-distance-top:0;mso-wrap-distance-right:9pt;mso-wrap-distance-bottom:0;mso-position-horizontal:absolute;mso-position-horizontal-relative:text;mso-position-vertical:absolute;mso-position-vertical-relative:text;mso-width-percent:0;mso-height-percent:0;mso-width-relative:page;mso-height-relative:page;v-text-anchor:top" o:gfxdata="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" filled="f" stroked="f">
+              <v:textbox inset=".5mm,1.2mm,.5mm,.5mm">
+                <w:txbxContent>
+                  <w:p>
+                    <w:pPr>
+                      <w:spacing w:before="60" w:after="60" w:line="240" w:lineRule="auto"/>
+                      <w:jc w:val="both"/>
+                      <w:rPr>
+                        <w:sz w:val="17"/>
+                        <w:szCs w:val="17"/>
+                        <w:lang w:val="ru-RU"/>
+                      </w:rPr>
+                    </w:pPr>
+                    <w:r>
+                      <w:rPr>
+                        <w:color w:val="595959" w:themeColor="text1" w:themeTint="A6"/>
+                        <w:sz w:val="17"/>
+                        <w:szCs w:val="17"/>
+                        <w:lang w:val="bg-BG"/>
+                      </w:rPr>
+                      <w:t>Проект</w:t>
+                    </w:r>
+                    <w:r>
+                      <w:rPr>
+                        <w:color w:val="595959" w:themeColor="text1" w:themeTint="A6"/>
+                        <w:sz w:val="17"/>
+                        <w:szCs w:val="17"/>
+                        <w:lang w:val="bg-BG"/>
+                      </w:rPr>
+                      <w:t xml:space="preserve"> "</w:t>
+                    </w:r>
+                    <w:r>
+                      <w:rPr>
+                        <w:color w:val="595959" w:themeColor="text1" w:themeTint="A6"/>
+                        <w:sz w:val="17"/>
+                        <w:szCs w:val="17"/>
+                        <w:lang w:val="bg-BG"/>
+                      </w:rPr>
+                      <w:t>Отворено учебно съдържание</w:t>
+                    </w:r>
+                    <w:r>
+                      <w:rPr>
+                        <w:color w:val="595959" w:themeColor="text1" w:themeTint="A6"/>
+                        <w:sz w:val="17"/>
+                        <w:szCs w:val="17"/>
+                        <w:lang w:val="bg-BG"/>
+                      </w:rPr>
+                      <w:t xml:space="preserve"> по програмиране и ИТ"</w:t>
+                    </w:r>
+                    <w:r>
+                      <w:rPr>
+                        <w:color w:val="595959" w:themeColor="text1" w:themeTint="A6"/>
+                        <w:sz w:val="17"/>
+                        <w:szCs w:val="17"/>
+                      </w:rPr>
+                      <w:t xml:space="preserve">, </w:t>
+                    </w:r>
+                    <w:r>
+                      <w:rPr>
+                        <w:color w:val="595959" w:themeColor="text1" w:themeTint="A6"/>
+                        <w:sz w:val="17"/>
+                        <w:szCs w:val="17"/>
+                        <w:lang w:val="bg-BG"/>
+                      </w:rPr>
+                      <w:t>СофтУни Фондация</w:t>
+                    </w:r>
+                    <w:r>
+                      <w:rPr>
+                        <w:color w:val="595959" w:themeColor="text1" w:themeTint="A6"/>
+                        <w:sz w:val="17"/>
+                        <w:szCs w:val="17"/>
+                        <w:lang w:val="ru-RU"/>
+                      </w:rPr>
+                      <w:t xml:space="preserve"> </w:t>
+                    </w:r>
+                    <w:r>
+                      <w:rPr>
+                        <w:color w:val="595959" w:themeColor="text1" w:themeTint="A6"/>
+                        <w:sz w:val="17"/>
+                        <w:szCs w:val="17"/>
+                        <w:lang w:val="bg-BG"/>
+                      </w:rPr>
+                      <w:t xml:space="preserve">(лиценз </w:t>
+                    </w:r>
+                    <w:r>
+                      <w:rPr>
+                        <w:color w:val="595959" w:themeColor="text1" w:themeTint="A6"/>
+                        <w:sz w:val="17"/>
+                        <w:szCs w:val="17"/>
+                      </w:rPr>
+                      <w:t>CC</w:t>
+                    </w:r>
+                    <w:r>
+                      <w:rPr>
+                        <w:color w:val="595959" w:themeColor="text1" w:themeTint="A6"/>
+                        <w:sz w:val="17"/>
+                        <w:szCs w:val="17"/>
+                        <w:lang w:val="ru-RU"/>
+                      </w:rPr>
+                      <w:t>-</w:t>
+                    </w:r>
+                    <w:r>
+                      <w:rPr>
+                        <w:color w:val="595959" w:themeColor="text1" w:themeTint="A6"/>
+                        <w:sz w:val="17"/>
+                        <w:szCs w:val="17"/>
+                      </w:rPr>
+                      <w:t>BY</w:t>
+                    </w:r>
+                    <w:r>
+                      <w:rPr>
+                        <w:color w:val="595959" w:themeColor="text1" w:themeTint="A6"/>
+                        <w:sz w:val="17"/>
+                        <w:szCs w:val="17"/>
+                        <w:lang w:val="ru-RU"/>
+                      </w:rPr>
+                      <w:t>-</w:t>
+                    </w:r>
+                    <w:r>
+                      <w:rPr>
+                        <w:color w:val="595959" w:themeColor="text1" w:themeTint="A6"/>
+                        <w:sz w:val="17"/>
+                        <w:szCs w:val="17"/>
+                      </w:rPr>
+                      <w:t>NC-</w:t>
+                    </w:r>
+                    <w:r>
+                      <w:rPr>
+                        <w:color w:val="595959" w:themeColor="text1" w:themeTint="A6"/>
+                        <w:sz w:val="17"/>
+                        <w:szCs w:val="17"/>
+                      </w:rPr>
+                      <w:t>SA</w:t>
+                    </w:r>
+                    <w:r>
+                      <w:rPr>
+                        <w:color w:val="595959" w:themeColor="text1" w:themeTint="A6"/>
+                        <w:sz w:val="17"/>
+                        <w:szCs w:val="17"/>
+                        <w:lang w:val="ru-RU"/>
+                      </w:rPr>
+                      <w:t>)</w:t>
+                    </w:r>
+                  </w:p>
+                  <w:p>
+                    <w:pPr>
+                      <w:spacing w:before="60" w:after="60" w:line="240" w:lineRule="auto"/>
+                      <w:jc w:val="both"/>
+                      <w:rPr>
+                        <w:noProof/>
+                        <w:color w:val="95B3D7" w:themeColor="accent1" w:themeTint="99"/>
+                        <w:sz w:val="17"/>
+                        <w:szCs w:val="17"/>
+                        <w:lang w:val="ru-RU"/>
+                      </w:rPr>
+                    </w:pPr>
+                    <w:hyperlink r:id="rId2" w:history="1">
+                      <w:r>
+                        <w:rPr>
+                          <w:rStyle w:val="Hyperlink"/>
+                          <w:noProof/>
+                          <w:color w:val="95B3D7" w:themeColor="accent1" w:themeTint="99"/>
+                          <w:sz w:val="17"/>
+                          <w:szCs w:val="17"/>
+                        </w:rPr>
+                        <w:t>https</w:t>
+                      </w:r>
+                      <w:r>
+                        <w:rPr>
+                          <w:rStyle w:val="Hyperlink"/>
+                          <w:noProof/>
+                          <w:color w:val="95B3D7" w:themeColor="accent1" w:themeTint="99"/>
+                          <w:sz w:val="17"/>
+                          <w:szCs w:val="17"/>
+                          <w:lang w:val="ru-RU"/>
+                        </w:rPr>
+                        <w:t>://</w:t>
+                      </w:r>
+                      <w:r>
+                        <w:rPr>
+                          <w:rStyle w:val="Hyperlink"/>
+                          <w:noProof/>
+                          <w:color w:val="95B3D7" w:themeColor="accent1" w:themeTint="99"/>
+                          <w:sz w:val="17"/>
+                          <w:szCs w:val="17"/>
+                        </w:rPr>
+                        <w:t>github</w:t>
+                      </w:r>
+                      <w:r>
+                        <w:rPr>
+                          <w:rStyle w:val="Hyperlink"/>
+                          <w:noProof/>
+                          <w:color w:val="95B3D7" w:themeColor="accent1" w:themeTint="99"/>
+                          <w:sz w:val="17"/>
+                          <w:szCs w:val="17"/>
+                          <w:lang w:val="ru-RU"/>
+                        </w:rPr>
+                        <w:t>.</w:t>
+                      </w:r>
+                      <w:r>
+                        <w:rPr>
+                          <w:rStyle w:val="Hyperlink"/>
+                          <w:noProof/>
+                          <w:color w:val="95B3D7" w:themeColor="accent1" w:themeTint="99"/>
+                          <w:sz w:val="17"/>
+                          <w:szCs w:val="17"/>
+                        </w:rPr>
+                        <w:t>com</w:t>
+                      </w:r>
+                      <w:r>
+                        <w:rPr>
+                          <w:rStyle w:val="Hyperlink"/>
+                          <w:noProof/>
+                          <w:color w:val="95B3D7" w:themeColor="accent1" w:themeTint="99"/>
+                          <w:sz w:val="17"/>
+                          <w:szCs w:val="17"/>
+                          <w:lang w:val="ru-RU"/>
+                        </w:rPr>
+                        <w:t>/</w:t>
+                      </w:r>
+                      <w:r>
+                        <w:rPr>
+                          <w:rStyle w:val="Hyperlink"/>
+                          <w:noProof/>
+                          <w:color w:val="95B3D7" w:themeColor="accent1" w:themeTint="99"/>
+                          <w:sz w:val="17"/>
+                          <w:szCs w:val="17"/>
+                        </w:rPr>
+                        <w:t>BG</w:t>
+                      </w:r>
+                      <w:r>
+                        <w:rPr>
+                          <w:rStyle w:val="Hyperlink"/>
+                          <w:noProof/>
+                          <w:color w:val="95B3D7" w:themeColor="accent1" w:themeTint="99"/>
+                          <w:sz w:val="17"/>
+                          <w:szCs w:val="17"/>
+                          <w:lang w:val="ru-RU"/>
+                        </w:rPr>
+                        <w:t>-</w:t>
+                      </w:r>
+                      <w:r>
+                        <w:rPr>
+                          <w:rStyle w:val="Hyperlink"/>
+                          <w:noProof/>
+                          <w:color w:val="95B3D7" w:themeColor="accent1" w:themeTint="99"/>
+                          <w:sz w:val="17"/>
+                          <w:szCs w:val="17"/>
+                        </w:rPr>
+                        <w:t>IT</w:t>
+                      </w:r>
+                      <w:r>
+                        <w:rPr>
+                          <w:rStyle w:val="Hyperlink"/>
+                          <w:noProof/>
+                          <w:color w:val="95B3D7" w:themeColor="accent1" w:themeTint="99"/>
+                          <w:sz w:val="17"/>
+                          <w:szCs w:val="17"/>
+                          <w:lang w:val="ru-RU"/>
+                        </w:rPr>
+                        <w:t>-</w:t>
+                      </w:r>
+                      <w:r>
+                        <w:rPr>
+                          <w:rStyle w:val="Hyperlink"/>
+                          <w:noProof/>
+                          <w:color w:val="95B3D7" w:themeColor="accent1" w:themeTint="99"/>
+                          <w:sz w:val="17"/>
+                          <w:szCs w:val="17"/>
+                        </w:rPr>
+                        <w:t>Edu</w:t>
+                      </w:r>
+                    </w:hyperlink>
+                  </w:p>
+                </w:txbxContent>
+              </v:textbox>
+            </v:shape>
+          </w:pict>
+        </mc:Fallback>
+      </mc:AlternateContent>
+    </w:r>
+    <w:r>
+      <w:rPr>
+        <w:noProof/>
+      </w:rPr>
+      <w:drawing>
+        <wp:anchor distT="0" distB="0" distL="114300" distR="114300" simplePos="0" relativeHeight="251663360" behindDoc="0" locked="0" layoutInCell="1" allowOverlap="1" wp14:anchorId="4E17BC4E" wp14:editId="703668A3">
+          <wp:simplePos x="0" y="0"/>
+          <wp:positionH relativeFrom="margin">
+            <wp:posOffset>52217</wp:posOffset>
+          </wp:positionH>
+          <wp:positionV relativeFrom="paragraph">
+            <wp:posOffset>205105</wp:posOffset>
+          </wp:positionV>
+          <wp:extent cx="1107440" cy="276225"/>
+          <wp:effectExtent l="0" t="0" r="0" b="9525"/>
+          <wp:wrapSquare wrapText="bothSides"/>
+          <wp:docPr id="58" name="Picture 58" descr="SoftUniFoundation_Logo_OneLine@2x">
+            <a:hlinkClick xmlns:a="http://schemas.openxmlformats.org/drawingml/2006/main" r:id="rId3"/>
+          </wp:docPr>
+          <wp:cNvGraphicFramePr>
+            <a:graphicFrameLocks xmlns:a="http://schemas.openxmlformats.org/drawingml/2006/main" noChangeAspect="1"/>
+          </wp:cNvGraphicFramePr>
+          <a:graphic xmlns:a="http://schemas.openxmlformats.org/drawingml/2006/main">
+            <a:graphicData uri="http://schemas.openxmlformats.org/drawingml/2006/picture">
+              <pic:pic xmlns:pic="http://schemas.openxmlformats.org/drawingml/2006/picture">
+                <pic:nvPicPr>
+                  <pic:cNvPr id="58" name="Picture 58" descr="SoftUniFoundation_Logo_OneLine@2x">
+                    <a:hlinkClick r:id="rId3"/>
+                  </pic:cNvPr>
+                  <pic:cNvPicPr>
+                    <a:picLocks noChangeAspect="1" noChangeArrowheads="1"/>
+                  </pic:cNvPicPr>
+                </pic:nvPicPr>
+                <pic:blipFill>
+                  <a:blip r:embed="rId4">
+                    <a:alphaModFix amt="70000"/>
+                    <a:extLst>
+                      <a:ext uri="{28A0092B-C50C-407E-A947-70E740481C1C}">
+                        <a14:useLocalDpi xmlns:a14="http://schemas.microsoft.com/office/drawing/2010/main" val="0"/>
+                      </a:ext>
+                    </a:extLst>
+                  </a:blip>
+                  <a:srcRect/>
+                  <a:stretch>
+                    <a:fillRect/>
+                  </a:stretch>
+                </pic:blipFill>
+                <pic:spPr bwMode="auto">
+                  <a:xfrm>
+                    <a:off x="0" y="0"/>
+                    <a:ext cx="1107440" cy="276225"/>
+                  </a:xfrm>
+                  <a:prstGeom prst="rect">
+                    <a:avLst/>
+                  </a:prstGeom>
+                  <a:noFill/>
+                </pic:spPr>
+              </pic:pic>
+            </a:graphicData>
+          </a:graphic>
+          <wp14:sizeRelH relativeFrom="page">
+            <wp14:pctWidth>0</wp14:pctWidth>
+          </wp14:sizeRelH>
+          <wp14:sizeRelV relativeFrom="page">
+            <wp14:pctHeight>0</wp14:pctHeight>
+          </wp14:sizeRelV>
+        </wp:anchor>
+      </w:drawing>
+    </w:r>
+    <w:r>
+      <w:rPr>
+        <w:noProof/>
+      </w:rPr>
+      <mc:AlternateContent>
+        <mc:Choice Requires="wps">
+          <w:drawing>
+            <wp:anchor distT="0" distB="0" distL="114300" distR="114300" simplePos="0" relativeHeight="251659264" behindDoc="0" locked="0" layoutInCell="1" allowOverlap="1" wp14:anchorId="41DE7BF4" wp14:editId="0F460D6B">
+              <wp:simplePos x="0" y="0"/>
+              <wp:positionH relativeFrom="column">
+                <wp:posOffset>-1270</wp:posOffset>
+              </wp:positionH>
+              <wp:positionV relativeFrom="paragraph">
+                <wp:posOffset>66040</wp:posOffset>
+              </wp:positionV>
+              <wp:extent cx="6614160" cy="0"/>
+              <wp:effectExtent l="0" t="0" r="0" b="0"/>
+              <wp:wrapNone/>
+              <wp:docPr id="19" name="Straight Connector 19"/>
+              <wp:cNvGraphicFramePr/>
+              <a:graphic xmlns:a="http://schemas.openxmlformats.org/drawingml/2006/main">
+                <a:graphicData uri="http://schemas.microsoft.com/office/word/2010/wordprocessingShape">
+                  <wps:wsp>
+                    <wps:cNvCnPr/>
+                    <wps:spPr>
+                      <a:xfrm flipV="1">
+                        <a:off x="0" y="0"/>
+                        <a:ext cx="6614160" cy="0"/>
+                      </a:xfrm>
+                      <a:prstGeom prst="line">
+                        <a:avLst/>
+                      </a:prstGeom>
+                      <a:ln w="12700" cap="rnd">
+                        <a:solidFill>
+                          <a:schemeClr val="accent6">
+                            <a:lumMod val="50000"/>
+                          </a:schemeClr>
+                        </a:solidFill>
+                      </a:ln>
+                    </wps:spPr>
+                    <wps:style>
+                      <a:lnRef idx="1">
+                        <a:schemeClr val="accent1"/>
+                      </a:lnRef>
+                      <a:fillRef idx="0">
+                        <a:schemeClr val="accent1"/>
+                      </a:fillRef>
+                      <a:effectRef idx="0">
+                        <a:schemeClr val="accent1"/>
+                      </a:effectRef>
+                      <a:fontRef idx="minor">
+                        <a:schemeClr val="tx1"/>
+                      </a:fontRef>
+                    </wps:style>
+                    <wps:bodyPr/>
+                  </wps:wsp>
+                </a:graphicData>
+              </a:graphic>
+              <wp14:sizeRelH relativeFrom="page">
+                <wp14:pctWidth>0</wp14:pctWidth>
+              </wp14:sizeRelH>
+              <wp14:sizeRelV relativeFrom="page">
+                <wp14:pctHeight>0</wp14:pctHeight>
+              </wp14:sizeRelV>
+            </wp:anchor>
+          </w:drawing>
+        </mc:Choice>
+        <mc:Fallback xmlns:w16sdtdh="http://schemas.microsoft.com/office/word/2020/wordml/sdtdatahash" xmlns:w16="http://schemas.microsoft.com/office/word/2018/wordml" xmlns:w16cid="http://schemas.microsoft.com/office/word/2016/wordml/cid" xmlns:w16cex="http://schemas.microsoft.com/office/word/2018/wordml/cex" xmlns:oel="http://schemas.microsoft.com/office/2019/extlst" xmlns:am3d="http://schemas.microsoft.com/office/drawing/2017/model3d" xmlns:aink="http://schemas.microsoft.com/office/drawing/2016/ink" xmlns:cx8="http://schemas.microsoft.com/office/drawing/2016/5/14/chartex" xmlns:cx7="http://schemas.microsoft.com/office/drawing/2016/5/13/chartex" xmlns:cx6="http://schemas.microsoft.com/office/drawing/2016/5/12/chartex" xmlns:cx5="http://schemas.microsoft.com/office/drawing/2016/5/11/chartex" xmlns:cx4="http://schemas.microsoft.com/office/drawing/2016/5/10/chartex" xmlns:cx3="http://schemas.microsoft.com/office/drawing/2016/5/9/chartex" xmlns:cx2="http://schemas.microsoft.com/office/drawing/2015/10/21/chartex">
+          <w:pict>
+            <v:line w14:anchorId="23DA4A24" id="Straight Connector 19" o:spid="_x0000_s1026" style="position:absolute;flip:y;z-index:251659264;visibility:visible;mso-wrap-style:square;mso-width-percent:0;mso-height-percent:0;mso-wrap-distance-left:9pt;mso-wrap-distance-top:0;mso-wrap-distance-right:9pt;mso-wrap-distance-bottom:0;mso-position-horizontal:absolute;mso-position-horizontal-relative:text;mso-position-vertical:absolute;mso-position-vertical-relative:text;mso-width-percent:0;mso-height-percent:0;mso-width-relative:page;mso-height-relative:page" from="-.1pt,5.2pt" to="520.7pt,5.2pt" o:gfxdata="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" strokecolor="#974706 [1609]" strokeweight="1pt">
+              <v:stroke endcap="round"/>
+            </v:line>
+          </w:pict>
+        </mc:Fallback>
+      </mc:AlternateContent>
+    </w:r>
+  </w:p>
+  <w:p>
+    <w:pPr>
+      <w:pStyle w:val="Footer"/>
+    </w:pPr>
+    <w:r>
+      <w:rPr>
+        <w:noProof/>
+      </w:rPr>
+      <mc:AlternateContent>
+        <mc:Choice Requires="wps">
+          <w:drawing>
+            <wp:anchor distT="0" distB="0" distL="114300" distR="114300" simplePos="0" relativeHeight="251661312" behindDoc="0" locked="0" layoutInCell="1" allowOverlap="1" wp14:anchorId="0D7D8A2E" wp14:editId="242AC50E">
+              <wp:simplePos x="0" y="0"/>
+              <wp:positionH relativeFrom="column">
+                <wp:posOffset>5647055</wp:posOffset>
+              </wp:positionH>
+              <wp:positionV relativeFrom="paragraph">
+                <wp:posOffset>106045</wp:posOffset>
+              </wp:positionV>
+              <wp:extent cx="900430" cy="201930"/>
+              <wp:effectExtent l="0" t="0" r="13970" b="7620"/>
+              <wp:wrapNone/>
+              <wp:docPr id="4" name="Text Box 4"/>
+              <wp:cNvGraphicFramePr/>
+              <a:graphic xmlns:a="http://schemas.openxmlformats.org/drawingml/2006/main">
+                <a:graphicData uri="http://schemas.microsoft.com/office/word/2010/wordprocessingShape">
+                  <wps:wsp>
+                    <wps:cNvSpPr txBox="1"/>
+                    <wps:spPr>
+                      <a:xfrm>
+                        <a:off x="0" y="0"/>
+                        <a:ext cx="900430" cy="201930"/>
+                      </a:xfrm>
+                      <a:prstGeom prst="rect">
+                        <a:avLst/>
+                      </a:prstGeom>
+                      <a:noFill/>
+                      <a:ln w="6350">
+                        <a:noFill/>
+                      </a:ln>
+                      <a:effectLst/>
+                    </wps:spPr>
+                    <wps:style>
+                      <a:lnRef idx="0">
+                        <a:schemeClr val="accent1"/>
+                      </a:lnRef>
+                      <a:fillRef idx="0">
+                        <a:schemeClr val="accent1"/>
+                      </a:fillRef>
+                      <a:effectRef idx="0">
+                        <a:schemeClr val="accent1"/>
+                      </a:effectRef>
+                      <a:fontRef idx="minor">
+                        <a:schemeClr val="dk1"/>
+                      </a:fontRef>
+                    </wps:style>
+                    <wps:txbx>
+                      <w:txbxContent>
+                        <w:p>
+                          <w:pPr>
+                            <w:spacing w:after="0" w:line="240" w:lineRule="auto"/>
+                            <w:jc w:val="right"/>
+                            <w:rPr>
+                              <w:color w:val="595959" w:themeColor="text1" w:themeTint="A6"/>
+                              <w:sz w:val="17"/>
+                              <w:szCs w:val="17"/>
+                            </w:rPr>
+                          </w:pPr>
+                          <w:r>
+                            <w:rPr>
+                              <w:color w:val="595959" w:themeColor="text1" w:themeTint="A6"/>
+                              <w:sz w:val="17"/>
+                              <w:szCs w:val="17"/>
+                              <w:lang w:val="bg-BG"/>
+                            </w:rPr>
+                            <w:t>стр.</w:t>
+                          </w:r>
+                          <w:r>
+                            <w:rPr>
+                              <w:color w:val="595959" w:themeColor="text1" w:themeTint="A6"/>
+                              <w:sz w:val="17"/>
+                              <w:szCs w:val="17"/>
+                            </w:rPr>
+                            <w:t xml:space="preserve"> </w:t>
+                          </w:r>
+                          <w:r>
+                            <w:rPr>
+                              <w:color w:val="595959" w:themeColor="text1" w:themeTint="A6"/>
+                              <w:sz w:val="17"/>
+                              <w:szCs w:val="17"/>
+                            </w:rPr>
+                            <w:fldChar w:fldCharType="begin"/>
+                          </w:r>
+                          <w:r>
+                            <w:rPr>
+                              <w:color w:val="595959" w:themeColor="text1" w:themeTint="A6"/>
+                              <w:sz w:val="17"/>
+                              <w:szCs w:val="17"/>
+                            </w:rPr>
+                            <w:instrText xml:space="preserve"> PAGE   \* MERGEFORMAT </w:instrText>
+                          </w:r>
+                          <w:r>
+                            <w:rPr>
+                              <w:color w:val="595959" w:themeColor="text1" w:themeTint="A6"/>
+                              <w:sz w:val="17"/>
+                              <w:szCs w:val="17"/>
+                            </w:rPr>
+                            <w:fldChar w:fldCharType="separate"/>
+                          </w:r>
+                          <w:r>
+                            <w:rPr>
+                              <w:noProof/>
+                              <w:color w:val="595959" w:themeColor="text1" w:themeTint="A6"/>
+                              <w:sz w:val="17"/>
+                              <w:szCs w:val="17"/>
+                            </w:rPr>
+                            <w:t>1</w:t>
+                          </w:r>
+                          <w:r>
+                            <w:rPr>
+                              <w:color w:val="595959" w:themeColor="text1" w:themeTint="A6"/>
+                              <w:sz w:val="17"/>
+                              <w:szCs w:val="17"/>
+                            </w:rPr>
+                            <w:fldChar w:fldCharType="end"/>
+                          </w:r>
+                          <w:r>
+                            <w:rPr>
+                              <w:color w:val="595959" w:themeColor="text1" w:themeTint="A6"/>
+                              <w:sz w:val="17"/>
+                              <w:szCs w:val="17"/>
+                            </w:rPr>
+                            <w:t xml:space="preserve"> </w:t>
+                          </w:r>
+                          <w:r>
+                            <w:rPr>
+                              <w:color w:val="595959" w:themeColor="text1" w:themeTint="A6"/>
+                              <w:sz w:val="17"/>
+                              <w:szCs w:val="17"/>
+                              <w:lang w:val="bg-BG"/>
+                            </w:rPr>
+                            <w:t>от</w:t>
+                          </w:r>
+                          <w:r>
+                            <w:rPr>
+                              <w:color w:val="595959" w:themeColor="text1" w:themeTint="A6"/>
+                              <w:sz w:val="17"/>
+                              <w:szCs w:val="17"/>
+                            </w:rPr>
+                            <w:t xml:space="preserve"> </w:t>
+                          </w:r>
+                          <w:r>
+                            <w:rPr>
+                              <w:color w:val="595959" w:themeColor="text1" w:themeTint="A6"/>
+                              <w:sz w:val="17"/>
+                              <w:szCs w:val="17"/>
+                            </w:rPr>
+                            <w:fldChar w:fldCharType="begin"/>
+                          </w:r>
+                          <w:r>
+                            <w:rPr>
+                              <w:color w:val="595959" w:themeColor="text1" w:themeTint="A6"/>
+                              <w:sz w:val="17"/>
+                              <w:szCs w:val="17"/>
+                            </w:rPr>
+                            <w:instrText xml:space="preserve"> NUMPAGES   \* MERGEFORMAT </w:instrText>
+                          </w:r>
+                          <w:r>
+                            <w:rPr>
+                              <w:color w:val="595959" w:themeColor="text1" w:themeTint="A6"/>
+                              <w:sz w:val="17"/>
+                              <w:szCs w:val="17"/>
+                            </w:rPr>
+                            <w:fldChar w:fldCharType="separate"/>
+                          </w:r>
+                          <w:r>
+                            <w:rPr>
+                              <w:noProof/>
+                              <w:color w:val="595959" w:themeColor="text1" w:themeTint="A6"/>
+                              <w:sz w:val="17"/>
+                              <w:szCs w:val="17"/>
+                            </w:rPr>
+                            <w:t>3</w:t>
+                          </w:r>
+                          <w:r>
+                            <w:rPr>
+                              <w:color w:val="595959" w:themeColor="text1" w:themeTint="A6"/>
+                              <w:sz w:val="17"/>
+                              <w:szCs w:val="17"/>
+                            </w:rPr>
+                            <w:fldChar w:fldCharType="end"/>
+                          </w:r>
+                        </w:p>
+                      </w:txbxContent>
+                    </wps:txbx>
+                    <wps:bodyPr rot="0" spcFirstLastPara="0" vertOverflow="overflow" horzOverflow="overflow" vert="horz" wrap="square" lIns="0" tIns="0" rIns="0" bIns="0" numCol="1" spcCol="0" rtlCol="0" fromWordArt="0" anchor="ctr" anchorCtr="0" forceAA="0" compatLnSpc="1">
+                      <a:prstTxWarp prst="textNoShape">
+                        <a:avLst/>
+                      </a:prstTxWarp>
+                      <a:noAutofit/>
+                    </wps:bodyPr>
+                  </wps:wsp>
+                </a:graphicData>
+              </a:graphic>
+              <wp14:sizeRelH relativeFrom="page">
+                <wp14:pctWidth>0</wp14:pctWidth>
+              </wp14:sizeRelH>
+              <wp14:sizeRelV relativeFrom="page">
+                <wp14:pctHeight>0</wp14:pctHeight>
+              </wp14:sizeRelV>
+            </wp:anchor>
+          </w:drawing>
+        </mc:Choice>
+        <mc:Fallback>
+          <w:pict>
+            <v:shape w14:anchorId="0D7D8A2E" id="Text Box 4" o:spid="_x0000_s1027" type="#_x0000_t202" style="position:absolute;margin-left:444.65pt;margin-top:8.35pt;width:70.9pt;height:15.9pt;z-index:251661312;visibility:visible;mso-wrap-style:square;mso-width-percent:0;mso-height-percent:0;mso-wrap-distance-left:9pt;mso-wrap-distance-top:0;mso-wrap-distance-right:9pt;mso-wrap-distance-bottom:0;mso-position-horizontal:absolute;mso-position-horizontal-relative:text;mso-position-vertical:absolute;mso-position-vertical-relative:text;mso-width-percent:0;mso-height-percent:0;mso-width-relative:page;mso-height-relative:page;v-text-anchor:middle" o:gfxdata="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" filled="f" stroked="f" strokeweight=".5pt">
+              <v:textbox inset="0,0,0,0">
+                <w:txbxContent>
+                  <w:p>
+                    <w:pPr>
+                      <w:spacing w:after="0" w:line="240" w:lineRule="auto"/>
+                      <w:jc w:val="right"/>
+                      <w:rPr>
+                        <w:color w:val="595959" w:themeColor="text1" w:themeTint="A6"/>
+                        <w:sz w:val="17"/>
+                        <w:szCs w:val="17"/>
+                      </w:rPr>
+                    </w:pPr>
+                    <w:r>
+                      <w:rPr>
+                        <w:color w:val="595959" w:themeColor="text1" w:themeTint="A6"/>
+                        <w:sz w:val="17"/>
+                        <w:szCs w:val="17"/>
+                        <w:lang w:val="bg-BG"/>
+                      </w:rPr>
+                      <w:t>стр.</w:t>
+                    </w:r>
+                    <w:r>
+                      <w:rPr>
+                        <w:color w:val="595959" w:themeColor="text1" w:themeTint="A6"/>
+                        <w:sz w:val="17"/>
+                        <w:szCs w:val="17"/>
+                      </w:rPr>
+                      <w:t xml:space="preserve"> </w:t>
+                    </w:r>
+                    <w:r>
+                      <w:rPr>
+                        <w:color w:val="595959" w:themeColor="text1" w:themeTint="A6"/>
+                        <w:sz w:val="17"/>
+                        <w:szCs w:val="17"/>
+                      </w:rPr>
+                      <w:fldChar w:fldCharType="begin"/>
+                    </w:r>
+                    <w:r>
+                      <w:rPr>
+                        <w:color w:val="595959" w:themeColor="text1" w:themeTint="A6"/>
+                        <w:sz w:val="17"/>
+                        <w:szCs w:val="17"/>
+                      </w:rPr>
+                      <w:instrText xml:space="preserve"> PAGE   \* MERGEFORMAT </w:instrText>
+                    </w:r>
+                    <w:r>
+                      <w:rPr>
+                        <w:color w:val="595959" w:themeColor="text1" w:themeTint="A6"/>
+                        <w:sz w:val="17"/>
+                        <w:szCs w:val="17"/>
+                      </w:rPr>
+                      <w:fldChar w:fldCharType="separate"/>
+                    </w:r>
+                    <w:r>
+                      <w:rPr>
+                        <w:noProof/>
+                        <w:color w:val="595959" w:themeColor="text1" w:themeTint="A6"/>
+                        <w:sz w:val="17"/>
+                        <w:szCs w:val="17"/>
+                      </w:rPr>
+                      <w:t>1</w:t>
+                    </w:r>
+                    <w:r>
+                      <w:rPr>
+                        <w:color w:val="595959" w:themeColor="text1" w:themeTint="A6"/>
+                        <w:sz w:val="17"/>
+                        <w:szCs w:val="17"/>
+                      </w:rPr>
+                      <w:fldChar w:fldCharType="end"/>
+                    </w:r>
+                    <w:r>
+                      <w:rPr>
+                        <w:color w:val="595959" w:themeColor="text1" w:themeTint="A6"/>
+                        <w:sz w:val="17"/>
+                        <w:szCs w:val="17"/>
+                      </w:rPr>
+                      <w:t xml:space="preserve"> </w:t>
+                    </w:r>
+                    <w:r>
+                      <w:rPr>
+                        <w:color w:val="595959" w:themeColor="text1" w:themeTint="A6"/>
+                        <w:sz w:val="17"/>
+                        <w:szCs w:val="17"/>
+                        <w:lang w:val="bg-BG"/>
+                      </w:rPr>
+                      <w:t>от</w:t>
+                    </w:r>
+                    <w:r>
+                      <w:rPr>
+                        <w:color w:val="595959" w:themeColor="text1" w:themeTint="A6"/>
+                        <w:sz w:val="17"/>
+                        <w:szCs w:val="17"/>
+                      </w:rPr>
+                      <w:t xml:space="preserve"> </w:t>
+                    </w:r>
+                    <w:r>
+                      <w:rPr>
+                        <w:color w:val="595959" w:themeColor="text1" w:themeTint="A6"/>
+                        <w:sz w:val="17"/>
+                        <w:szCs w:val="17"/>
+                      </w:rPr>
+                      <w:fldChar w:fldCharType="begin"/>
+                    </w:r>
+                    <w:r>
+                      <w:rPr>
+                        <w:color w:val="595959" w:themeColor="text1" w:themeTint="A6"/>
+                        <w:sz w:val="17"/>
+                        <w:szCs w:val="17"/>
+                      </w:rPr>
+                      <w:instrText xml:space="preserve"> NUMPAGES   \* MERGEFORMAT </w:instrText>
+                    </w:r>
+                    <w:r>
+                      <w:rPr>
+                        <w:color w:val="595959" w:themeColor="text1" w:themeTint="A6"/>
+                        <w:sz w:val="17"/>
+                        <w:szCs w:val="17"/>
+                      </w:rPr>
+                      <w:fldChar w:fldCharType="separate"/>
+                    </w:r>
+                    <w:r>
+                      <w:rPr>
+                        <w:noProof/>
+                        <w:color w:val="595959" w:themeColor="text1" w:themeTint="A6"/>
+                        <w:sz w:val="17"/>
+                        <w:szCs w:val="17"/>
+                      </w:rPr>
+                      <w:t>3</w:t>
+                    </w:r>
+                    <w:r>
+                      <w:rPr>
+                        <w:color w:val="595959" w:themeColor="text1" w:themeTint="A6"/>
+                        <w:sz w:val="17"/>
+                        <w:szCs w:val="17"/>
+                      </w:rPr>
+                      <w:fldChar w:fldCharType="end"/>
+                    </w:r>
+                  </w:p>
+                </w:txbxContent>
+              </v:textbox>
+            </v:shape>
+          </w:pict>
+        </mc:Fallback>
+      </mc:AlternateContent>
+    </w:r>
+  </w:p>
+</w:ftr>
+</file>
+
 <file path=word/footnotes.xml><?xml version="1.0" encoding="utf-8"?>
 <w:footnotes xmlns:wpc="http://schemas.microsoft.com/office/word/2010/wordprocessingCanvas" xmlns:cx="http://schemas.microsoft.com/office/drawing/2014/chartex" xmlns:cx1="http://schemas.microsoft.com/office/drawing/2015/9/8/chartex" xmlns:mc="http://schemas.openxmlformats.org/markup-compatibility/2006" xmlns:o="urn:schemas-microsoft-com:office:office" xmlns:r="http://schemas.openxmlformats.org/officeDocument/2006/relationships" xmlns:m="http://schemas.openxmlformats.org/officeDocument/2006/math" xmlns:v="urn:schemas-microsoft-com:vml" xmlns:wp14="http://schemas.microsoft.com/office/word/2010/wordprocessingDrawing" xmlns:wp="http://schemas.openxmlformats.org/drawingml/2006/wordprocessingDrawing" xmlns:w10="urn:schemas-microsoft-com:office:word" xmlns:w="http://schemas.openxmlformats.org/wordprocessingml/2006/main" xmlns:w14="http://schemas.microsoft.com/office/word/2010/wordml" xmlns:w15="http://schemas.microsoft.com/office/word/2012/wordml" xmlns:w16se="http://schemas.microsoft.com/office/word/2015/wordml/symex" xmlns:wpg="http://schemas.microsoft.com/office/word/2010/wordprocessingGroup" xmlns:wpi="http://schemas.microsoft.com/office/word/2010/wordprocessingInk" xmlns:wne="http://schemas.microsoft.com/office/word/2006/wordml" xmlns:wps="http://schemas.microsoft.com/office/word/2010/wordprocessingShape" mc:Ignorable="w14 w15 w16se wp14">
   <w:footnote w:type="separator" w:id="-1">
@@ -1238,6 +2460,17 @@
     </w:p>
   </w:footnote>
 </w:footnotes>
+</file>
+
+<file path=word/header1.xml><?xml version="1.0" encoding="utf-8"?>
+<w:hdr xmlns:wpc="http://schemas.microsoft.com/office/word/2010/wordprocessingCanvas" xmlns:cx="http://schemas.microsoft.com/office/drawing/2014/chartex" xmlns:cx1="http://schemas.microsoft.com/office/drawing/2015/9/8/chartex" xmlns:mc="http://schemas.openxmlformats.org/markup-compatibility/2006" xmlns:o="urn:schemas-microsoft-com:office:office" xmlns:r="http://schemas.openxmlformats.org/officeDocument/2006/relationships" xmlns:m="http://schemas.openxmlformats.org/officeDocument/2006/math" xmlns:v="urn:schemas-microsoft-com:vml" xmlns:wp14="http://schemas.microsoft.com/office/word/2010/wordprocessingDrawing" xmlns:wp="http://schemas.openxmlformats.org/drawingml/2006/wordprocessingDrawing" xmlns:w10="urn:schemas-microsoft-com:office:word" xmlns:w="http://schemas.openxmlformats.org/wordprocessingml/2006/main" xmlns:w14="http://schemas.microsoft.com/office/word/2010/wordml" xmlns:w15="http://schemas.microsoft.com/office/word/2012/wordml" xmlns:w16se="http://schemas.microsoft.com/office/word/2015/wordml/symex" xmlns:wpg="http://schemas.microsoft.com/office/word/2010/wordprocessingGroup" xmlns:wpi="http://schemas.microsoft.com/office/word/2010/wordprocessingInk" xmlns:wne="http://schemas.microsoft.com/office/word/2006/wordml" xmlns:wps="http://schemas.microsoft.com/office/word/2010/wordprocessingShape" mc:Ignorable="w14 w15 w16se wp14">
+  <w:p>
+    <w:pPr>
+      <w:pStyle w:val="Header"/>
+      <w:ind w:hanging="1134"/>
+    </w:pPr>
+  </w:p>
+</w:hdr>
 </file>
 
 <file path=word/numbering.xml><?xml version="1.0" encoding="utf-8"?>
@@ -3667,95 +4900,6 @@
     </w:lvl>
   </w:abstractNum>
   <w:abstractNum w:abstractNumId="24" w15:restartNumberingAfterBreak="0">
-    <w:nsid w:val="4BEE3D83"/>
-    <w:multiLevelType w:val="hybridMultilevel"/>
-    <w:tmpl w:val="E2AEC0E8"/>
-    <w:lvl w:ilvl="0" w:tplc="0409000F">
-      <w:start w:val="1"/>
-      <w:numFmt w:val="decimal"/>
-      <w:lvlText w:val="%1."/>
-      <w:lvlJc w:val="left"/>
-      <w:pPr>
-        <w:ind w:left="720" w:hanging="360"/>
-      </w:pPr>
-      <w:rPr>
-        <w:rFonts w:hint="default"/>
-      </w:rPr>
-    </w:lvl>
-    <w:lvl w:ilvl="1" w:tplc="04090019" w:tentative="1">
-      <w:start w:val="1"/>
-      <w:numFmt w:val="lowerLetter"/>
-      <w:lvlText w:val="%2."/>
-      <w:lvlJc w:val="left"/>
-      <w:pPr>
-        <w:ind w:left="1440" w:hanging="360"/>
-      </w:pPr>
-    </w:lvl>
-    <w:lvl w:ilvl="2" w:tplc="0409001B" w:tentative="1">
-      <w:start w:val="1"/>
-      <w:numFmt w:val="lowerRoman"/>
-      <w:lvlText w:val="%3."/>
-      <w:lvlJc w:val="right"/>
-      <w:pPr>
-        <w:ind w:left="2160" w:hanging="180"/>
-      </w:pPr>
-    </w:lvl>
-    <w:lvl w:ilvl="3" w:tplc="0409000F" w:tentative="1">
-      <w:start w:val="1"/>
-      <w:numFmt w:val="decimal"/>
-      <w:lvlText w:val="%4."/>
-      <w:lvlJc w:val="left"/>
-      <w:pPr>
-        <w:ind w:left="2880" w:hanging="360"/>
-      </w:pPr>
-    </w:lvl>
-    <w:lvl w:ilvl="4" w:tplc="04090019" w:tentative="1">
-      <w:start w:val="1"/>
-      <w:numFmt w:val="lowerLetter"/>
-      <w:lvlText w:val="%5."/>
-      <w:lvlJc w:val="left"/>
-      <w:pPr>
-        <w:ind w:left="3600" w:hanging="360"/>
-      </w:pPr>
-    </w:lvl>
-    <w:lvl w:ilvl="5" w:tplc="0409001B" w:tentative="1">
-      <w:start w:val="1"/>
-      <w:numFmt w:val="lowerRoman"/>
-      <w:lvlText w:val="%6."/>
-      <w:lvlJc w:val="right"/>
-      <w:pPr>
-        <w:ind w:left="4320" w:hanging="180"/>
-      </w:pPr>
-    </w:lvl>
-    <w:lvl w:ilvl="6" w:tplc="0409000F" w:tentative="1">
-      <w:start w:val="1"/>
-      <w:numFmt w:val="decimal"/>
-      <w:lvlText w:val="%7."/>
-      <w:lvlJc w:val="left"/>
-      <w:pPr>
-        <w:ind w:left="5040" w:hanging="360"/>
-      </w:pPr>
-    </w:lvl>
-    <w:lvl w:ilvl="7" w:tplc="04090019" w:tentative="1">
-      <w:start w:val="1"/>
-      <w:numFmt w:val="lowerLetter"/>
-      <w:lvlText w:val="%8."/>
-      <w:lvlJc w:val="left"/>
-      <w:pPr>
-        <w:ind w:left="5760" w:hanging="360"/>
-      </w:pPr>
-    </w:lvl>
-    <w:lvl w:ilvl="8" w:tplc="0409001B" w:tentative="1">
-      <w:start w:val="1"/>
-      <w:numFmt w:val="lowerRoman"/>
-      <w:lvlText w:val="%9."/>
-      <w:lvlJc w:val="right"/>
-      <w:pPr>
-        <w:ind w:left="6480" w:hanging="180"/>
-      </w:pPr>
-    </w:lvl>
-  </w:abstractNum>
-  <w:abstractNum w:abstractNumId="25" w15:restartNumberingAfterBreak="0">
     <w:nsid w:val="4D796141"/>
     <w:multiLevelType w:val="hybridMultilevel"/>
     <w:tmpl w:val="91D04A66"/>
@@ -3868,7 +5012,7 @@
       </w:rPr>
     </w:lvl>
   </w:abstractNum>
-  <w:abstractNum w:abstractNumId="26" w15:restartNumberingAfterBreak="0">
+  <w:abstractNum w:abstractNumId="25" w15:restartNumberingAfterBreak="0">
     <w:nsid w:val="4F5B2890"/>
     <w:multiLevelType w:val="hybridMultilevel"/>
     <w:tmpl w:val="9FAE4850"/>
@@ -3981,7 +5125,7 @@
       </w:rPr>
     </w:lvl>
   </w:abstractNum>
-  <w:abstractNum w:abstractNumId="27" w15:restartNumberingAfterBreak="0">
+  <w:abstractNum w:abstractNumId="26" w15:restartNumberingAfterBreak="0">
     <w:nsid w:val="50F62E8C"/>
     <w:multiLevelType w:val="hybridMultilevel"/>
     <w:tmpl w:val="E78C85C0"/>
@@ -4094,7 +5238,7 @@
       </w:rPr>
     </w:lvl>
   </w:abstractNum>
-  <w:abstractNum w:abstractNumId="28" w15:restartNumberingAfterBreak="0">
+  <w:abstractNum w:abstractNumId="27" w15:restartNumberingAfterBreak="0">
     <w:nsid w:val="5507266E"/>
     <w:multiLevelType w:val="hybridMultilevel"/>
     <w:tmpl w:val="22522E3A"/>
@@ -4207,7 +5351,7 @@
       </w:rPr>
     </w:lvl>
   </w:abstractNum>
-  <w:abstractNum w:abstractNumId="29" w15:restartNumberingAfterBreak="0">
+  <w:abstractNum w:abstractNumId="28" w15:restartNumberingAfterBreak="0">
     <w:nsid w:val="55990837"/>
     <w:multiLevelType w:val="hybridMultilevel"/>
     <w:tmpl w:val="960254F8"/>
@@ -4320,7 +5464,7 @@
       </w:rPr>
     </w:lvl>
   </w:abstractNum>
-  <w:abstractNum w:abstractNumId="30" w15:restartNumberingAfterBreak="0">
+  <w:abstractNum w:abstractNumId="29" w15:restartNumberingAfterBreak="0">
     <w:nsid w:val="55BC60FF"/>
     <w:multiLevelType w:val="hybridMultilevel"/>
     <w:tmpl w:val="C1FC87D6"/>
@@ -4409,96 +5553,7 @@
       </w:pPr>
     </w:lvl>
   </w:abstractNum>
-  <w:abstractNum w:abstractNumId="31" w15:restartNumberingAfterBreak="0">
-    <w:nsid w:val="56F66892"/>
-    <w:multiLevelType w:val="hybridMultilevel"/>
-    <w:tmpl w:val="95FE98E2"/>
-    <w:lvl w:ilvl="0" w:tplc="3320D6C4">
-      <w:start w:val="1"/>
-      <w:numFmt w:val="decimal"/>
-      <w:lvlText w:val="%1."/>
-      <w:lvlJc w:val="left"/>
-      <w:pPr>
-        <w:ind w:left="1080" w:hanging="360"/>
-      </w:pPr>
-      <w:rPr>
-        <w:rFonts w:hint="default"/>
-      </w:rPr>
-    </w:lvl>
-    <w:lvl w:ilvl="1" w:tplc="04090019" w:tentative="1">
-      <w:start w:val="1"/>
-      <w:numFmt w:val="lowerLetter"/>
-      <w:lvlText w:val="%2."/>
-      <w:lvlJc w:val="left"/>
-      <w:pPr>
-        <w:ind w:left="1800" w:hanging="360"/>
-      </w:pPr>
-    </w:lvl>
-    <w:lvl w:ilvl="2" w:tplc="0409001B" w:tentative="1">
-      <w:start w:val="1"/>
-      <w:numFmt w:val="lowerRoman"/>
-      <w:lvlText w:val="%3."/>
-      <w:lvlJc w:val="right"/>
-      <w:pPr>
-        <w:ind w:left="2520" w:hanging="180"/>
-      </w:pPr>
-    </w:lvl>
-    <w:lvl w:ilvl="3" w:tplc="0409000F" w:tentative="1">
-      <w:start w:val="1"/>
-      <w:numFmt w:val="decimal"/>
-      <w:lvlText w:val="%4."/>
-      <w:lvlJc w:val="left"/>
-      <w:pPr>
-        <w:ind w:left="3240" w:hanging="360"/>
-      </w:pPr>
-    </w:lvl>
-    <w:lvl w:ilvl="4" w:tplc="04090019" w:tentative="1">
-      <w:start w:val="1"/>
-      <w:numFmt w:val="lowerLetter"/>
-      <w:lvlText w:val="%5."/>
-      <w:lvlJc w:val="left"/>
-      <w:pPr>
-        <w:ind w:left="3960" w:hanging="360"/>
-      </w:pPr>
-    </w:lvl>
-    <w:lvl w:ilvl="5" w:tplc="0409001B" w:tentative="1">
-      <w:start w:val="1"/>
-      <w:numFmt w:val="lowerRoman"/>
-      <w:lvlText w:val="%6."/>
-      <w:lvlJc w:val="right"/>
-      <w:pPr>
-        <w:ind w:left="4680" w:hanging="180"/>
-      </w:pPr>
-    </w:lvl>
-    <w:lvl w:ilvl="6" w:tplc="0409000F" w:tentative="1">
-      <w:start w:val="1"/>
-      <w:numFmt w:val="decimal"/>
-      <w:lvlText w:val="%7."/>
-      <w:lvlJc w:val="left"/>
-      <w:pPr>
-        <w:ind w:left="5400" w:hanging="360"/>
-      </w:pPr>
-    </w:lvl>
-    <w:lvl w:ilvl="7" w:tplc="04090019" w:tentative="1">
-      <w:start w:val="1"/>
-      <w:numFmt w:val="lowerLetter"/>
-      <w:lvlText w:val="%8."/>
-      <w:lvlJc w:val="left"/>
-      <w:pPr>
-        <w:ind w:left="6120" w:hanging="360"/>
-      </w:pPr>
-    </w:lvl>
-    <w:lvl w:ilvl="8" w:tplc="0409001B" w:tentative="1">
-      <w:start w:val="1"/>
-      <w:numFmt w:val="lowerRoman"/>
-      <w:lvlText w:val="%9."/>
-      <w:lvlJc w:val="right"/>
-      <w:pPr>
-        <w:ind w:left="6840" w:hanging="180"/>
-      </w:pPr>
-    </w:lvl>
-  </w:abstractNum>
-  <w:abstractNum w:abstractNumId="32" w15:restartNumberingAfterBreak="0">
+  <w:abstractNum w:abstractNumId="30" w15:restartNumberingAfterBreak="0">
     <w:nsid w:val="57FD43D1"/>
     <w:multiLevelType w:val="hybridMultilevel"/>
     <w:tmpl w:val="A36A9E3E"/>
@@ -4586,93 +5641,7 @@
       </w:pPr>
     </w:lvl>
   </w:abstractNum>
-  <w:abstractNum w:abstractNumId="33" w15:restartNumberingAfterBreak="0">
-    <w:nsid w:val="58417F77"/>
-    <w:multiLevelType w:val="hybridMultilevel"/>
-    <w:tmpl w:val="B316ECF4"/>
-    <w:lvl w:ilvl="0" w:tplc="0409000F">
-      <w:start w:val="1"/>
-      <w:numFmt w:val="decimal"/>
-      <w:lvlText w:val="%1."/>
-      <w:lvlJc w:val="left"/>
-      <w:pPr>
-        <w:ind w:left="720" w:hanging="360"/>
-      </w:pPr>
-    </w:lvl>
-    <w:lvl w:ilvl="1" w:tplc="04090019" w:tentative="1">
-      <w:start w:val="1"/>
-      <w:numFmt w:val="lowerLetter"/>
-      <w:lvlText w:val="%2."/>
-      <w:lvlJc w:val="left"/>
-      <w:pPr>
-        <w:ind w:left="1440" w:hanging="360"/>
-      </w:pPr>
-    </w:lvl>
-    <w:lvl w:ilvl="2" w:tplc="0409001B" w:tentative="1">
-      <w:start w:val="1"/>
-      <w:numFmt w:val="lowerRoman"/>
-      <w:lvlText w:val="%3."/>
-      <w:lvlJc w:val="right"/>
-      <w:pPr>
-        <w:ind w:left="2160" w:hanging="180"/>
-      </w:pPr>
-    </w:lvl>
-    <w:lvl w:ilvl="3" w:tplc="0409000F" w:tentative="1">
-      <w:start w:val="1"/>
-      <w:numFmt w:val="decimal"/>
-      <w:lvlText w:val="%4."/>
-      <w:lvlJc w:val="left"/>
-      <w:pPr>
-        <w:ind w:left="2880" w:hanging="360"/>
-      </w:pPr>
-    </w:lvl>
-    <w:lvl w:ilvl="4" w:tplc="04090019" w:tentative="1">
-      <w:start w:val="1"/>
-      <w:numFmt w:val="lowerLetter"/>
-      <w:lvlText w:val="%5."/>
-      <w:lvlJc w:val="left"/>
-      <w:pPr>
-        <w:ind w:left="3600" w:hanging="360"/>
-      </w:pPr>
-    </w:lvl>
-    <w:lvl w:ilvl="5" w:tplc="0409001B" w:tentative="1">
-      <w:start w:val="1"/>
-      <w:numFmt w:val="lowerRoman"/>
-      <w:lvlText w:val="%6."/>
-      <w:lvlJc w:val="right"/>
-      <w:pPr>
-        <w:ind w:left="4320" w:hanging="180"/>
-      </w:pPr>
-    </w:lvl>
-    <w:lvl w:ilvl="6" w:tplc="0409000F" w:tentative="1">
-      <w:start w:val="1"/>
-      <w:numFmt w:val="decimal"/>
-      <w:lvlText w:val="%7."/>
-      <w:lvlJc w:val="left"/>
-      <w:pPr>
-        <w:ind w:left="5040" w:hanging="360"/>
-      </w:pPr>
-    </w:lvl>
-    <w:lvl w:ilvl="7" w:tplc="04090019" w:tentative="1">
-      <w:start w:val="1"/>
-      <w:numFmt w:val="lowerLetter"/>
-      <w:lvlText w:val="%8."/>
-      <w:lvlJc w:val="left"/>
-      <w:pPr>
-        <w:ind w:left="5760" w:hanging="360"/>
-      </w:pPr>
-    </w:lvl>
-    <w:lvl w:ilvl="8" w:tplc="0409001B" w:tentative="1">
-      <w:start w:val="1"/>
-      <w:numFmt w:val="lowerRoman"/>
-      <w:lvlText w:val="%9."/>
-      <w:lvlJc w:val="right"/>
-      <w:pPr>
-        <w:ind w:left="6480" w:hanging="180"/>
-      </w:pPr>
-    </w:lvl>
-  </w:abstractNum>
-  <w:abstractNum w:abstractNumId="34" w15:restartNumberingAfterBreak="0">
+  <w:abstractNum w:abstractNumId="31" w15:restartNumberingAfterBreak="0">
     <w:nsid w:val="59AA1FB0"/>
     <w:multiLevelType w:val="hybridMultilevel"/>
     <w:tmpl w:val="C874C5A6"/>
@@ -4785,7 +5754,7 @@
       </w:rPr>
     </w:lvl>
   </w:abstractNum>
-  <w:abstractNum w:abstractNumId="35" w15:restartNumberingAfterBreak="0">
+  <w:abstractNum w:abstractNumId="32" w15:restartNumberingAfterBreak="0">
     <w:nsid w:val="5E7757B2"/>
     <w:multiLevelType w:val="multilevel"/>
     <w:tmpl w:val="0E203B02"/>
@@ -4871,7 +5840,7 @@
       </w:pPr>
     </w:lvl>
   </w:abstractNum>
-  <w:abstractNum w:abstractNumId="36" w15:restartNumberingAfterBreak="0">
+  <w:abstractNum w:abstractNumId="33" w15:restartNumberingAfterBreak="0">
     <w:nsid w:val="5F9A715F"/>
     <w:multiLevelType w:val="hybridMultilevel"/>
     <w:tmpl w:val="4B26630C"/>
@@ -4984,7 +5953,7 @@
       </w:rPr>
     </w:lvl>
   </w:abstractNum>
-  <w:abstractNum w:abstractNumId="37" w15:restartNumberingAfterBreak="0">
+  <w:abstractNum w:abstractNumId="34" w15:restartNumberingAfterBreak="0">
     <w:nsid w:val="609D235C"/>
     <w:multiLevelType w:val="hybridMultilevel"/>
     <w:tmpl w:val="848696AC"/>
@@ -5097,7 +6066,7 @@
       </w:rPr>
     </w:lvl>
   </w:abstractNum>
-  <w:abstractNum w:abstractNumId="38" w15:restartNumberingAfterBreak="0">
+  <w:abstractNum w:abstractNumId="35" w15:restartNumberingAfterBreak="0">
     <w:nsid w:val="60FC6BB4"/>
     <w:multiLevelType w:val="hybridMultilevel"/>
     <w:tmpl w:val="671E692E"/>
@@ -5210,7 +6179,7 @@
       </w:rPr>
     </w:lvl>
   </w:abstractNum>
-  <w:abstractNum w:abstractNumId="39" w15:restartNumberingAfterBreak="0">
+  <w:abstractNum w:abstractNumId="36" w15:restartNumberingAfterBreak="0">
     <w:nsid w:val="636274E2"/>
     <w:multiLevelType w:val="hybridMultilevel"/>
     <w:tmpl w:val="0732809A"/>
@@ -5299,7 +6268,7 @@
       </w:pPr>
     </w:lvl>
   </w:abstractNum>
-  <w:abstractNum w:abstractNumId="40" w15:restartNumberingAfterBreak="0">
+  <w:abstractNum w:abstractNumId="37" w15:restartNumberingAfterBreak="0">
     <w:nsid w:val="6B944EC9"/>
     <w:multiLevelType w:val="hybridMultilevel"/>
     <w:tmpl w:val="8076D1AC"/>
@@ -5412,7 +6381,7 @@
       </w:rPr>
     </w:lvl>
   </w:abstractNum>
-  <w:abstractNum w:abstractNumId="41" w15:restartNumberingAfterBreak="0">
+  <w:abstractNum w:abstractNumId="38" w15:restartNumberingAfterBreak="0">
     <w:nsid w:val="6EBD0C51"/>
     <w:multiLevelType w:val="hybridMultilevel"/>
     <w:tmpl w:val="5C28EE1A"/>
@@ -5525,7 +6494,7 @@
       </w:rPr>
     </w:lvl>
   </w:abstractNum>
-  <w:abstractNum w:abstractNumId="42" w15:restartNumberingAfterBreak="0">
+  <w:abstractNum w:abstractNumId="39" w15:restartNumberingAfterBreak="0">
     <w:nsid w:val="75F22415"/>
     <w:multiLevelType w:val="hybridMultilevel"/>
     <w:tmpl w:val="DB2EF382"/>
@@ -5611,7 +6580,7 @@
       </w:pPr>
     </w:lvl>
   </w:abstractNum>
-  <w:abstractNum w:abstractNumId="43" w15:restartNumberingAfterBreak="0">
+  <w:abstractNum w:abstractNumId="40" w15:restartNumberingAfterBreak="0">
     <w:nsid w:val="766D73FB"/>
     <w:multiLevelType w:val="hybridMultilevel"/>
     <w:tmpl w:val="646AC9A6"/>
@@ -5700,7 +6669,7 @@
       </w:pPr>
     </w:lvl>
   </w:abstractNum>
-  <w:abstractNum w:abstractNumId="44" w15:restartNumberingAfterBreak="0">
+  <w:abstractNum w:abstractNumId="41" w15:restartNumberingAfterBreak="0">
     <w:nsid w:val="771A7929"/>
     <w:multiLevelType w:val="hybridMultilevel"/>
     <w:tmpl w:val="B5EA489E"/>
@@ -5813,7 +6782,7 @@
       </w:rPr>
     </w:lvl>
   </w:abstractNum>
-  <w:abstractNum w:abstractNumId="45" w15:restartNumberingAfterBreak="0">
+  <w:abstractNum w:abstractNumId="42" w15:restartNumberingAfterBreak="0">
     <w:nsid w:val="77321292"/>
     <w:multiLevelType w:val="hybridMultilevel"/>
     <w:tmpl w:val="AEAEE9D2"/>
@@ -5902,7 +6871,7 @@
       </w:pPr>
     </w:lvl>
   </w:abstractNum>
-  <w:abstractNum w:abstractNumId="46" w15:restartNumberingAfterBreak="0">
+  <w:abstractNum w:abstractNumId="43" w15:restartNumberingAfterBreak="0">
     <w:nsid w:val="7A0155B4"/>
     <w:multiLevelType w:val="hybridMultilevel"/>
     <w:tmpl w:val="581A57DA"/>
@@ -6013,114 +6982,25 @@
       <w:rPr>
         <w:rFonts w:ascii="Wingdings" w:hAnsi="Wingdings" w:hint="default"/>
       </w:rPr>
-    </w:lvl>
-  </w:abstractNum>
-  <w:abstractNum w:abstractNumId="47" w15:restartNumberingAfterBreak="0">
-    <w:nsid w:val="7D60277B"/>
-    <w:multiLevelType w:val="hybridMultilevel"/>
-    <w:tmpl w:val="C23885C0"/>
-    <w:lvl w:ilvl="0" w:tplc="0409000F">
-      <w:start w:val="1"/>
-      <w:numFmt w:val="decimal"/>
-      <w:lvlText w:val="%1."/>
-      <w:lvlJc w:val="left"/>
-      <w:pPr>
-        <w:ind w:left="720" w:hanging="360"/>
-      </w:pPr>
-      <w:rPr>
-        <w:rFonts w:hint="default"/>
-      </w:rPr>
-    </w:lvl>
-    <w:lvl w:ilvl="1" w:tplc="04090019" w:tentative="1">
-      <w:start w:val="1"/>
-      <w:numFmt w:val="lowerLetter"/>
-      <w:lvlText w:val="%2."/>
-      <w:lvlJc w:val="left"/>
-      <w:pPr>
-        <w:ind w:left="1440" w:hanging="360"/>
-      </w:pPr>
-    </w:lvl>
-    <w:lvl w:ilvl="2" w:tplc="0409001B" w:tentative="1">
-      <w:start w:val="1"/>
-      <w:numFmt w:val="lowerRoman"/>
-      <w:lvlText w:val="%3."/>
-      <w:lvlJc w:val="right"/>
-      <w:pPr>
-        <w:ind w:left="2160" w:hanging="180"/>
-      </w:pPr>
-    </w:lvl>
-    <w:lvl w:ilvl="3" w:tplc="0409000F" w:tentative="1">
-      <w:start w:val="1"/>
-      <w:numFmt w:val="decimal"/>
-      <w:lvlText w:val="%4."/>
-      <w:lvlJc w:val="left"/>
-      <w:pPr>
-        <w:ind w:left="2880" w:hanging="360"/>
-      </w:pPr>
-    </w:lvl>
-    <w:lvl w:ilvl="4" w:tplc="04090019" w:tentative="1">
-      <w:start w:val="1"/>
-      <w:numFmt w:val="lowerLetter"/>
-      <w:lvlText w:val="%5."/>
-      <w:lvlJc w:val="left"/>
-      <w:pPr>
-        <w:ind w:left="3600" w:hanging="360"/>
-      </w:pPr>
-    </w:lvl>
-    <w:lvl w:ilvl="5" w:tplc="0409001B" w:tentative="1">
-      <w:start w:val="1"/>
-      <w:numFmt w:val="lowerRoman"/>
-      <w:lvlText w:val="%6."/>
-      <w:lvlJc w:val="right"/>
-      <w:pPr>
-        <w:ind w:left="4320" w:hanging="180"/>
-      </w:pPr>
-    </w:lvl>
-    <w:lvl w:ilvl="6" w:tplc="0409000F" w:tentative="1">
-      <w:start w:val="1"/>
-      <w:numFmt w:val="decimal"/>
-      <w:lvlText w:val="%7."/>
-      <w:lvlJc w:val="left"/>
-      <w:pPr>
-        <w:ind w:left="5040" w:hanging="360"/>
-      </w:pPr>
-    </w:lvl>
-    <w:lvl w:ilvl="7" w:tplc="04090019" w:tentative="1">
-      <w:start w:val="1"/>
-      <w:numFmt w:val="lowerLetter"/>
-      <w:lvlText w:val="%8."/>
-      <w:lvlJc w:val="left"/>
-      <w:pPr>
-        <w:ind w:left="5760" w:hanging="360"/>
-      </w:pPr>
-    </w:lvl>
-    <w:lvl w:ilvl="8" w:tplc="0409001B" w:tentative="1">
-      <w:start w:val="1"/>
-      <w:numFmt w:val="lowerRoman"/>
-      <w:lvlText w:val="%9."/>
-      <w:lvlJc w:val="right"/>
-      <w:pPr>
-        <w:ind w:left="6480" w:hanging="180"/>
-      </w:pPr>
     </w:lvl>
   </w:abstractNum>
   <w:num w:numId="1">
     <w:abstractNumId w:val="0"/>
   </w:num>
   <w:num w:numId="2">
-    <w:abstractNumId w:val="46"/>
+    <w:abstractNumId w:val="43"/>
   </w:num>
   <w:num w:numId="3">
     <w:abstractNumId w:val="8"/>
   </w:num>
   <w:num w:numId="4">
+    <w:abstractNumId w:val="27"/>
+  </w:num>
+  <w:num w:numId="5">
     <w:abstractNumId w:val="28"/>
   </w:num>
-  <w:num w:numId="5">
-    <w:abstractNumId w:val="29"/>
-  </w:num>
   <w:num w:numId="6">
-    <w:abstractNumId w:val="36"/>
+    <w:abstractNumId w:val="33"/>
   </w:num>
   <w:num w:numId="7">
     <w:abstractNumId w:val="3"/>
@@ -6129,7 +7009,7 @@
     <w:abstractNumId w:val="7"/>
   </w:num>
   <w:num w:numId="9">
-    <w:abstractNumId w:val="26"/>
+    <w:abstractNumId w:val="25"/>
   </w:num>
   <w:num w:numId="10">
     <w:abstractNumId w:val="12"/>
@@ -6171,28 +7051,28 @@
     <w:abstractNumId w:val="1"/>
   </w:num>
   <w:num w:numId="14">
-    <w:abstractNumId w:val="35"/>
+    <w:abstractNumId w:val="32"/>
   </w:num>
   <w:num w:numId="15">
     <w:abstractNumId w:val="9"/>
   </w:num>
   <w:num w:numId="16">
-    <w:abstractNumId w:val="40"/>
+    <w:abstractNumId w:val="37"/>
   </w:num>
   <w:num w:numId="17">
-    <w:abstractNumId w:val="27"/>
+    <w:abstractNumId w:val="26"/>
   </w:num>
   <w:num w:numId="18">
-    <w:abstractNumId w:val="44"/>
+    <w:abstractNumId w:val="41"/>
   </w:num>
   <w:num w:numId="19">
-    <w:abstractNumId w:val="37"/>
+    <w:abstractNumId w:val="34"/>
   </w:num>
   <w:num w:numId="20">
     <w:abstractNumId w:val="18"/>
   </w:num>
   <w:num w:numId="21">
-    <w:abstractNumId w:val="32"/>
+    <w:abstractNumId w:val="30"/>
   </w:num>
   <w:num w:numId="22">
     <w:abstractNumId w:val="11"/>
@@ -6210,13 +7090,13 @@
     <w:abstractNumId w:val="15"/>
   </w:num>
   <w:num w:numId="27">
-    <w:abstractNumId w:val="39"/>
+    <w:abstractNumId w:val="36"/>
   </w:num>
   <w:num w:numId="28">
     <w:abstractNumId w:val="17"/>
   </w:num>
   <w:num w:numId="29">
-    <w:abstractNumId w:val="43"/>
+    <w:abstractNumId w:val="40"/>
   </w:num>
   <w:num w:numId="30">
     <w:abstractNumId w:val="20"/>
@@ -6225,16 +7105,16 @@
     <w:abstractNumId w:val="10"/>
   </w:num>
   <w:num w:numId="32">
+    <w:abstractNumId w:val="35"/>
+  </w:num>
+  <w:num w:numId="33">
     <w:abstractNumId w:val="38"/>
   </w:num>
-  <w:num w:numId="33">
-    <w:abstractNumId w:val="41"/>
-  </w:num>
   <w:num w:numId="34">
-    <w:abstractNumId w:val="25"/>
+    <w:abstractNumId w:val="24"/>
   </w:num>
   <w:num w:numId="35">
-    <w:abstractNumId w:val="42"/>
+    <w:abstractNumId w:val="39"/>
   </w:num>
   <w:num w:numId="36">
     <w:abstractNumId w:val="5"/>
@@ -6246,7 +7126,7 @@
     <w:abstractNumId w:val="13"/>
   </w:num>
   <w:num w:numId="39">
-    <w:abstractNumId w:val="30"/>
+    <w:abstractNumId w:val="29"/>
   </w:num>
   <w:num w:numId="40">
     <w:abstractNumId w:val="23"/>
@@ -6255,7 +7135,7 @@
     <w:abstractNumId w:val="22"/>
   </w:num>
   <w:num w:numId="42">
-    <w:abstractNumId w:val="34"/>
+    <w:abstractNumId w:val="31"/>
   </w:num>
   <w:num w:numId="43">
     <w:abstractNumId w:val="4"/>
@@ -6264,19 +7144,7 @@
     <w:abstractNumId w:val="16"/>
   </w:num>
   <w:num w:numId="45">
-    <w:abstractNumId w:val="45"/>
-  </w:num>
-  <w:num w:numId="46">
-    <w:abstractNumId w:val="31"/>
-  </w:num>
-  <w:num w:numId="47">
-    <w:abstractNumId w:val="33"/>
-  </w:num>
-  <w:num w:numId="48">
-    <w:abstractNumId w:val="24"/>
-  </w:num>
-  <w:num w:numId="49">
-    <w:abstractNumId w:val="47"/>
+    <w:abstractNumId w:val="42"/>
   </w:num>
 </w:numbering>
 </file>
@@ -7108,8 +7976,8 @@
       <w:u w:val="single"/>
     </w:rPr>
   </w:style>
-  <w:style w:type="character" w:customStyle="1" w:styleId="UnresolvedMention1">
-    <w:name w:val="Unresolved Mention1"/>
+  <w:style w:type="character" w:customStyle="1" w:styleId="UnresolvedMention">
+    <w:name w:val="Unresolved Mention"/>
     <w:basedOn w:val="DefaultParagraphFont"/>
     <w:uiPriority w:val="99"/>
     <w:semiHidden/>
@@ -7413,7 +8281,7 @@
 </file>
 
 <file path=customXml/itemProps1.xml><?xml version="1.0" encoding="utf-8"?>
-<ds:datastoreItem xmlns:ds="http://schemas.openxmlformats.org/officeDocument/2006/customXml" ds:itemID="{E04CF20F-87B5-43BB-9F2A-F1BA67E9BD50}">
+<ds:datastoreItem xmlns:ds="http://schemas.openxmlformats.org/officeDocument/2006/customXml" ds:itemID="{3A28AF6D-6FD7-4CF4-8877-ABBFB8DAD08D}">
   <ds:schemaRefs>
     <ds:schemaRef ds:uri="http://schemas.openxmlformats.org/officeDocument/2006/bibliography"/>
   </ds:schemaRefs>

</xml_diff>